<commit_message>
Finished v0.1 for Safety plan, ask TSV team and dyno if it looks ok to them
</commit_message>
<xml_diff>
--- a/Safety Plan.docx
+++ b/Safety Plan.docx
@@ -1372,6 +1372,8 @@
             </w:rPr>
             <w:fldChar w:fldCharType="separate"/>
           </w:r>
+          <w:bookmarkStart w:id="0" w:name="_GoBack"/>
+          <w:bookmarkEnd w:id="0"/>
           <w:r>
             <w:rPr>
               <w:noProof/>
@@ -1394,7 +1396,7 @@
             <w:rPr>
               <w:noProof/>
             </w:rPr>
-            <w:instrText xml:space="preserve"> PAGEREF _Toc348655564 \h </w:instrText>
+            <w:instrText xml:space="preserve"> PAGEREF _Toc348657724 \h </w:instrText>
           </w:r>
           <w:r>
             <w:rPr>
@@ -1456,7 +1458,7 @@
             <w:rPr>
               <w:noProof/>
             </w:rPr>
-            <w:instrText xml:space="preserve"> PAGEREF _Toc348655565 \h </w:instrText>
+            <w:instrText xml:space="preserve"> PAGEREF _Toc348657725 \h </w:instrText>
           </w:r>
           <w:r>
             <w:rPr>
@@ -1518,7 +1520,7 @@
             <w:rPr>
               <w:noProof/>
             </w:rPr>
-            <w:instrText xml:space="preserve"> PAGEREF _Toc348655566 \h </w:instrText>
+            <w:instrText xml:space="preserve"> PAGEREF _Toc348657726 \h </w:instrText>
           </w:r>
           <w:r>
             <w:rPr>
@@ -1580,7 +1582,7 @@
             <w:rPr>
               <w:noProof/>
             </w:rPr>
-            <w:instrText xml:space="preserve"> PAGEREF _Toc348655567 \h </w:instrText>
+            <w:instrText xml:space="preserve"> PAGEREF _Toc348657727 \h </w:instrText>
           </w:r>
           <w:r>
             <w:rPr>
@@ -1640,7 +1642,7 @@
             <w:rPr>
               <w:noProof/>
             </w:rPr>
-            <w:instrText xml:space="preserve"> PAGEREF _Toc348655568 \h </w:instrText>
+            <w:instrText xml:space="preserve"> PAGEREF _Toc348657728 \h </w:instrText>
           </w:r>
           <w:r>
             <w:rPr>
@@ -1702,7 +1704,7 @@
             <w:rPr>
               <w:noProof/>
             </w:rPr>
-            <w:instrText xml:space="preserve"> PAGEREF _Toc348655569 \h </w:instrText>
+            <w:instrText xml:space="preserve"> PAGEREF _Toc348657729 \h </w:instrText>
           </w:r>
           <w:r>
             <w:rPr>
@@ -1762,7 +1764,7 @@
             <w:rPr>
               <w:noProof/>
             </w:rPr>
-            <w:instrText xml:space="preserve"> PAGEREF _Toc348655570 \h </w:instrText>
+            <w:instrText xml:space="preserve"> PAGEREF _Toc348657730 \h </w:instrText>
           </w:r>
           <w:r>
             <w:rPr>
@@ -1824,7 +1826,7 @@
             <w:rPr>
               <w:noProof/>
             </w:rPr>
-            <w:instrText xml:space="preserve"> PAGEREF _Toc348655571 \h </w:instrText>
+            <w:instrText xml:space="preserve"> PAGEREF _Toc348657731 \h </w:instrText>
           </w:r>
           <w:r>
             <w:rPr>
@@ -1886,7 +1888,7 @@
             <w:rPr>
               <w:noProof/>
             </w:rPr>
-            <w:instrText xml:space="preserve"> PAGEREF _Toc348655572 \h </w:instrText>
+            <w:instrText xml:space="preserve"> PAGEREF _Toc348657732 \h </w:instrText>
           </w:r>
           <w:r>
             <w:rPr>
@@ -1948,7 +1950,7 @@
             <w:rPr>
               <w:noProof/>
             </w:rPr>
-            <w:instrText xml:space="preserve"> PAGEREF _Toc348655573 \h </w:instrText>
+            <w:instrText xml:space="preserve"> PAGEREF _Toc348657733 \h </w:instrText>
           </w:r>
           <w:r>
             <w:rPr>
@@ -2008,7 +2010,7 @@
             <w:rPr>
               <w:noProof/>
             </w:rPr>
-            <w:instrText xml:space="preserve"> PAGEREF _Toc348655574 \h </w:instrText>
+            <w:instrText xml:space="preserve"> PAGEREF _Toc348657734 \h </w:instrText>
           </w:r>
           <w:r>
             <w:rPr>
@@ -2070,7 +2072,7 @@
             <w:rPr>
               <w:noProof/>
             </w:rPr>
-            <w:instrText xml:space="preserve"> PAGEREF _Toc348655575 \h </w:instrText>
+            <w:instrText xml:space="preserve"> PAGEREF _Toc348657735 \h </w:instrText>
           </w:r>
           <w:r>
             <w:rPr>
@@ -2131,7 +2133,7 @@
             <w:rPr>
               <w:noProof/>
             </w:rPr>
-            <w:instrText xml:space="preserve"> PAGEREF _Toc348655576 \h </w:instrText>
+            <w:instrText xml:space="preserve"> PAGEREF _Toc348657736 \h </w:instrText>
           </w:r>
           <w:r>
             <w:rPr>
@@ -2192,7 +2194,7 @@
             <w:rPr>
               <w:noProof/>
             </w:rPr>
-            <w:instrText xml:space="preserve"> PAGEREF _Toc348655577 \h </w:instrText>
+            <w:instrText xml:space="preserve"> PAGEREF _Toc348657737 \h </w:instrText>
           </w:r>
           <w:r>
             <w:rPr>
@@ -2253,7 +2255,7 @@
             <w:rPr>
               <w:noProof/>
             </w:rPr>
-            <w:instrText xml:space="preserve"> PAGEREF _Toc348655578 \h </w:instrText>
+            <w:instrText xml:space="preserve"> PAGEREF _Toc348657738 \h </w:instrText>
           </w:r>
           <w:r>
             <w:rPr>
@@ -2315,7 +2317,7 @@
             <w:rPr>
               <w:noProof/>
             </w:rPr>
-            <w:instrText xml:space="preserve"> PAGEREF _Toc348655579 \h </w:instrText>
+            <w:instrText xml:space="preserve"> PAGEREF _Toc348657739 \h </w:instrText>
           </w:r>
           <w:r>
             <w:rPr>
@@ -2375,7 +2377,7 @@
             <w:rPr>
               <w:noProof/>
             </w:rPr>
-            <w:instrText xml:space="preserve"> PAGEREF _Toc348655580 \h </w:instrText>
+            <w:instrText xml:space="preserve"> PAGEREF _Toc348657740 \h </w:instrText>
           </w:r>
           <w:r>
             <w:rPr>
@@ -2437,7 +2439,7 @@
             <w:rPr>
               <w:noProof/>
             </w:rPr>
-            <w:instrText xml:space="preserve"> PAGEREF _Toc348655581 \h </w:instrText>
+            <w:instrText xml:space="preserve"> PAGEREF _Toc348657741 \h </w:instrText>
           </w:r>
           <w:r>
             <w:rPr>
@@ -2454,7 +2456,7 @@
             <w:rPr>
               <w:noProof/>
             </w:rPr>
-            <w:t>5</w:t>
+            <w:t>6</w:t>
           </w:r>
           <w:r>
             <w:rPr>
@@ -2499,7 +2501,7 @@
             <w:rPr>
               <w:noProof/>
             </w:rPr>
-            <w:instrText xml:space="preserve"> PAGEREF _Toc348655582 \h </w:instrText>
+            <w:instrText xml:space="preserve"> PAGEREF _Toc348657742 \h </w:instrText>
           </w:r>
           <w:r>
             <w:rPr>
@@ -2516,7 +2518,7 @@
             <w:rPr>
               <w:noProof/>
             </w:rPr>
-            <w:t>5</w:t>
+            <w:t>7</w:t>
           </w:r>
           <w:r>
             <w:rPr>
@@ -2561,7 +2563,7 @@
             <w:rPr>
               <w:noProof/>
             </w:rPr>
-            <w:instrText xml:space="preserve"> PAGEREF _Toc348655583 \h </w:instrText>
+            <w:instrText xml:space="preserve"> PAGEREF _Toc348657743 \h </w:instrText>
           </w:r>
           <w:r>
             <w:rPr>
@@ -2578,7 +2580,67 @@
             <w:rPr>
               <w:noProof/>
             </w:rPr>
-            <w:t>5</w:t>
+            <w:t>8</w:t>
+          </w:r>
+          <w:r>
+            <w:rPr>
+              <w:noProof/>
+            </w:rPr>
+            <w:fldChar w:fldCharType="end"/>
+          </w:r>
+        </w:p>
+        <w:p>
+          <w:pPr>
+            <w:pStyle w:val="TOC1"/>
+            <w:tabs>
+              <w:tab w:val="right" w:leader="dot" w:pos="8290"/>
+            </w:tabs>
+            <w:rPr>
+              <w:b w:val="0"/>
+              <w:noProof/>
+              <w:lang w:eastAsia="ja-JP"/>
+            </w:rPr>
+          </w:pPr>
+          <w:r>
+            <w:rPr>
+              <w:noProof/>
+            </w:rPr>
+            <w:t>Revision history</w:t>
+          </w:r>
+          <w:r>
+            <w:rPr>
+              <w:noProof/>
+            </w:rPr>
+            <w:tab/>
+          </w:r>
+          <w:r>
+            <w:rPr>
+              <w:noProof/>
+            </w:rPr>
+            <w:fldChar w:fldCharType="begin"/>
+          </w:r>
+          <w:r>
+            <w:rPr>
+              <w:noProof/>
+            </w:rPr>
+            <w:instrText xml:space="preserve"> PAGEREF _Toc348657744 \h </w:instrText>
+          </w:r>
+          <w:r>
+            <w:rPr>
+              <w:noProof/>
+            </w:rPr>
+          </w:r>
+          <w:r>
+            <w:rPr>
+              <w:noProof/>
+            </w:rPr>
+            <w:fldChar w:fldCharType="separate"/>
+          </w:r>
+          <w:r>
+            <w:rPr>
+              <w:noProof/>
+            </w:rPr>
+            <w:t>9</w:t>
           </w:r>
           <w:r>
             <w:rPr>
@@ -2609,108 +2671,108 @@
       <w:pPr>
         <w:pStyle w:val="Heading1"/>
       </w:pPr>
-      <w:bookmarkStart w:id="0" w:name="_Toc348655564"/>
+      <w:bookmarkStart w:id="1" w:name="_Toc348657724"/>
       <w:r>
         <w:t>General Requirements</w:t>
-      </w:r>
-      <w:bookmarkEnd w:id="0"/>
-    </w:p>
-    <w:p>
-      <w:pPr>
-        <w:pStyle w:val="Heading2"/>
-      </w:pPr>
-      <w:bookmarkStart w:id="1" w:name="_Toc348655565"/>
-      <w:r>
-        <w:t>Participation</w:t>
       </w:r>
       <w:bookmarkEnd w:id="1"/>
     </w:p>
     <w:p>
-      <w:r>
-        <w:t>The guidelines laid out in this document apply to all students involved with the Lafayette Formula Electric Vehicle (LFEV) project. All students must agree to and comply with all restrictions described in this document. Students may not grant access to any system listed in this document to any person not directly involved in the LFEV project.</w:t>
-      </w:r>
-    </w:p>
-    <w:p>
       <w:pPr>
         <w:pStyle w:val="Heading2"/>
       </w:pPr>
-      <w:bookmarkStart w:id="2" w:name="_Toc348655566"/>
-      <w:r>
-        <w:t>Documentation</w:t>
+      <w:bookmarkStart w:id="2" w:name="_Toc348657725"/>
+      <w:r>
+        <w:t>Participation</w:t>
       </w:r>
       <w:bookmarkEnd w:id="2"/>
     </w:p>
     <w:p>
       <w:r>
-        <w:t>This safety plan and all included test procedures will be archived on the course website. The hardcopy found with the documents in AEC room 400 shall be the definitive revision of the document. This copy of the document must be read and understood by all participating students.</w:t>
+        <w:t>The guidelines laid out in this document apply to all students involved with the Lafayette Formula Electric Vehicle (LFEV) project. All students must agree to and comply with all restrictions described in this document. Students may not grant access to any system listed in this document to any person not directly involved in the LFEV project.</w:t>
       </w:r>
     </w:p>
     <w:p>
       <w:pPr>
         <w:pStyle w:val="Heading2"/>
       </w:pPr>
-      <w:bookmarkStart w:id="3" w:name="_Toc348655567"/>
-      <w:r>
-        <w:t>Changes</w:t>
+      <w:bookmarkStart w:id="3" w:name="_Toc348657726"/>
+      <w:r>
+        <w:t>Documentation</w:t>
       </w:r>
       <w:bookmarkEnd w:id="3"/>
     </w:p>
     <w:p>
       <w:r>
-        <w:t>All students involved in the LFEV project will be notified of any and all revisions to the safety plan before the revised plan goes into effect. The definitive copy of this document in AEC room 400 must be replaced with every new revision, and any participant in the safety plan must review and agree to comply with all alterations to the document.</w:t>
+        <w:t>This safety plan and all included test procedures will be archived on the course website. The hardcopy found with the documents in AEC room 400 shall be the definitive revision of the document. This copy of the document must be read and understood by all participating students.</w:t>
       </w:r>
     </w:p>
     <w:p>
       <w:pPr>
-        <w:pStyle w:val="Heading1"/>
-      </w:pPr>
-      <w:bookmarkStart w:id="4" w:name="_Toc348655568"/>
-      <w:r>
-        <w:t>Design requirements</w:t>
+        <w:pStyle w:val="Heading2"/>
+      </w:pPr>
+      <w:bookmarkStart w:id="4" w:name="_Toc348657727"/>
+      <w:r>
+        <w:t>Changes</w:t>
       </w:r>
       <w:bookmarkEnd w:id="4"/>
     </w:p>
     <w:p>
-      <w:pPr>
-        <w:pStyle w:val="Heading2"/>
-      </w:pPr>
-      <w:bookmarkStart w:id="5" w:name="_Toc348655569"/>
-      <w:r>
-        <w:t>References</w:t>
+      <w:r>
+        <w:t>All students involved in the LFEV project will be notified of any and all revisions to the safety plan before the revised plan goes into effect. The definitive copy of this document in AEC room 400 must be replaced with every new revision, and any participant in the safety plan must review and agree to comply with all alterations to the document.</w:t>
+      </w:r>
+    </w:p>
+    <w:p>
+      <w:pPr>
+        <w:pStyle w:val="Heading1"/>
+      </w:pPr>
+      <w:bookmarkStart w:id="5" w:name="_Toc348657728"/>
+      <w:r>
+        <w:t>Design requirements</w:t>
       </w:r>
       <w:bookmarkEnd w:id="5"/>
     </w:p>
     <w:p>
-      <w:r>
-        <w:t>All systems designed for the LFEV project must adhere to the safety guidelines in</w:t>
-      </w:r>
-    </w:p>
-    <w:p>
-      <w:r>
-        <w:t>GPR005 of the 2017 LFEV Statement of Work and the referenced 2017 SAE Formula Hybrid Rules. All designs must be peer reviewed and specifically verified to follow the safety guidelines established in these documents.</w:t>
-      </w:r>
-    </w:p>
-    <w:p>
-      <w:pPr>
-        <w:pStyle w:val="Heading1"/>
-      </w:pPr>
-      <w:bookmarkStart w:id="6" w:name="_Toc348655570"/>
-      <w:r>
-        <w:t>Equipment guidelines</w:t>
+      <w:pPr>
+        <w:pStyle w:val="Heading2"/>
+      </w:pPr>
+      <w:bookmarkStart w:id="6" w:name="_Toc348657729"/>
+      <w:r>
+        <w:t>References</w:t>
       </w:r>
       <w:bookmarkEnd w:id="6"/>
     </w:p>
     <w:p>
-      <w:pPr>
-        <w:pStyle w:val="Heading2"/>
-      </w:pPr>
-      <w:bookmarkStart w:id="7" w:name="_Toc348655571"/>
-      <w:r>
-        <w:t>TSV packs</w:t>
+      <w:r>
+        <w:t>All systems designed for the LFEV project must adhere to the safety guidelines in</w:t>
+      </w:r>
+    </w:p>
+    <w:p>
+      <w:r>
+        <w:t>GPR005 of the 2017 LFEV Statement of Work and the referenced 2017 SAE Formula Hybrid Rules. All designs must be peer reviewed and specifically verified to follow the safety guidelines established in these documents.</w:t>
+      </w:r>
+    </w:p>
+    <w:p>
+      <w:pPr>
+        <w:pStyle w:val="Heading1"/>
+      </w:pPr>
+      <w:bookmarkStart w:id="7" w:name="_Toc348657730"/>
+      <w:r>
+        <w:t>Equipment guidelines</w:t>
       </w:r>
       <w:bookmarkEnd w:id="7"/>
     </w:p>
     <w:p>
+      <w:pPr>
+        <w:pStyle w:val="Heading2"/>
+      </w:pPr>
+      <w:bookmarkStart w:id="8" w:name="_Toc348657731"/>
+      <w:r>
+        <w:t>TSV packs</w:t>
+      </w:r>
+      <w:bookmarkEnd w:id="8"/>
+    </w:p>
+    <w:p>
       <w:r>
         <w:t>The TSV pack must be kept in the designated high voltage area while energized with more than one cell. All work on an energized TSV pack must be done within this area, following the operating procedures laid out in this document.</w:t>
       </w:r>
@@ -2775,11 +2837,11 @@
       <w:pPr>
         <w:pStyle w:val="Heading2"/>
       </w:pPr>
-      <w:bookmarkStart w:id="8" w:name="_Toc348655572"/>
+      <w:bookmarkStart w:id="9" w:name="_Toc348657732"/>
       <w:r>
         <w:t>Tractive System Interface</w:t>
       </w:r>
-      <w:bookmarkEnd w:id="8"/>
+      <w:bookmarkEnd w:id="9"/>
     </w:p>
     <w:p>
       <w:r>
@@ -2809,11 +2871,11 @@
       <w:pPr>
         <w:pStyle w:val="Heading2"/>
       </w:pPr>
-      <w:bookmarkStart w:id="9" w:name="_Toc348655573"/>
+      <w:bookmarkStart w:id="10" w:name="_Toc348657733"/>
       <w:r>
         <w:t>Dynamometer</w:t>
       </w:r>
-      <w:bookmarkEnd w:id="9"/>
+      <w:bookmarkEnd w:id="10"/>
     </w:p>
     <w:p>
       <w:r>
@@ -2913,33 +2975,33 @@
       <w:pPr>
         <w:pStyle w:val="Heading1"/>
       </w:pPr>
-      <w:bookmarkStart w:id="10" w:name="_Toc348655574"/>
+      <w:bookmarkStart w:id="11" w:name="_Toc348657734"/>
       <w:r>
         <w:t>Component Selection</w:t>
-      </w:r>
-      <w:bookmarkEnd w:id="10"/>
-    </w:p>
-    <w:p>
-      <w:pPr>
-        <w:pStyle w:val="Heading2"/>
-      </w:pPr>
-      <w:bookmarkStart w:id="11" w:name="_Toc348655575"/>
-      <w:r>
-        <w:t>TSV</w:t>
       </w:r>
       <w:bookmarkEnd w:id="11"/>
     </w:p>
     <w:p>
       <w:pPr>
-        <w:pStyle w:val="Heading3"/>
-      </w:pPr>
-      <w:bookmarkStart w:id="12" w:name="_Toc348655576"/>
-      <w:r>
-        <w:t>Wires</w:t>
+        <w:pStyle w:val="Heading2"/>
+      </w:pPr>
+      <w:bookmarkStart w:id="12" w:name="_Toc348657735"/>
+      <w:r>
+        <w:t>TSV</w:t>
       </w:r>
       <w:bookmarkEnd w:id="12"/>
     </w:p>
     <w:p>
+      <w:pPr>
+        <w:pStyle w:val="Heading3"/>
+      </w:pPr>
+      <w:bookmarkStart w:id="13" w:name="_Toc348657736"/>
+      <w:r>
+        <w:t>Wires</w:t>
+      </w:r>
+      <w:bookmarkEnd w:id="13"/>
+    </w:p>
+    <w:p>
       <w:r>
         <w:t xml:space="preserve">Wires that carry </w:t>
       </w:r>
@@ -2997,14 +3059,14 @@
       <w:pPr>
         <w:pStyle w:val="Heading3"/>
       </w:pPr>
-      <w:bookmarkStart w:id="13" w:name="_Toc348655577"/>
+      <w:bookmarkStart w:id="14" w:name="_Toc348657737"/>
       <w:r>
         <w:t>Connectors</w:t>
       </w:r>
-      <w:bookmarkEnd w:id="13"/>
+      <w:bookmarkEnd w:id="14"/>
     </w:p>
     <w:p>
-      <w:commentRangeStart w:id="14"/>
+      <w:commentRangeStart w:id="15"/>
       <w:r>
         <w:t>Anderson Power connectors for the accumulator are</w:t>
       </w:r>
@@ -3067,12 +3129,12 @@
       <w:r>
         <w:t>connectors. They are rated for 400 A continuous current.</w:t>
       </w:r>
-      <w:commentRangeEnd w:id="14"/>
+      <w:commentRangeEnd w:id="15"/>
       <w:r>
         <w:rPr>
           <w:rStyle w:val="CommentReference"/>
         </w:rPr>
-        <w:commentReference w:id="14"/>
+        <w:commentReference w:id="15"/>
       </w:r>
     </w:p>
     <w:p/>
@@ -3080,11 +3142,11 @@
       <w:pPr>
         <w:pStyle w:val="Heading3"/>
       </w:pPr>
-      <w:bookmarkStart w:id="15" w:name="_Toc348655578"/>
+      <w:bookmarkStart w:id="16" w:name="_Toc348657738"/>
       <w:r>
         <w:t>Other components</w:t>
       </w:r>
-      <w:bookmarkEnd w:id="15"/>
+      <w:bookmarkEnd w:id="16"/>
     </w:p>
     <w:p>
       <w:r>
@@ -3154,11 +3216,11 @@
       <w:pPr>
         <w:pStyle w:val="Heading2"/>
       </w:pPr>
-      <w:bookmarkStart w:id="16" w:name="_Toc348655579"/>
+      <w:bookmarkStart w:id="17" w:name="_Toc348657739"/>
       <w:r>
         <w:t>TSI</w:t>
       </w:r>
-      <w:bookmarkEnd w:id="16"/>
+      <w:bookmarkEnd w:id="17"/>
     </w:p>
     <w:p>
       <w:r>
@@ -3169,11 +3231,11 @@
       <w:pPr>
         <w:pStyle w:val="Heading1"/>
       </w:pPr>
-      <w:bookmarkStart w:id="17" w:name="_Toc348655580"/>
+      <w:bookmarkStart w:id="18" w:name="_Toc348657740"/>
       <w:r>
         <w:t>Operating Procedure</w:t>
       </w:r>
-      <w:bookmarkEnd w:id="17"/>
+      <w:bookmarkEnd w:id="18"/>
     </w:p>
     <w:p>
       <w:r>
@@ -3210,7 +3272,6 @@
           <w:szCs w:val="26"/>
         </w:rPr>
       </w:pPr>
-      <w:bookmarkStart w:id="18" w:name="_Toc348655581"/>
       <w:r>
         <w:br w:type="page"/>
       </w:r>
@@ -3222,13 +3283,14 @@
           <w:sz w:val="56"/>
         </w:rPr>
       </w:pPr>
+      <w:bookmarkStart w:id="19" w:name="_Toc348657741"/>
       <w:r>
         <w:rPr>
           <w:sz w:val="56"/>
         </w:rPr>
         <w:t>Opening the Packs</w:t>
       </w:r>
-      <w:bookmarkEnd w:id="18"/>
+      <w:bookmarkEnd w:id="19"/>
     </w:p>
     <w:tbl>
       <w:tblPr>
@@ -3867,19 +3929,99 @@
                 <w:rFonts w:eastAsia="Times New Roman" w:cs="Times New Roman"/>
               </w:rPr>
             </w:pPr>
-            <w:commentRangeStart w:id="19"/>
+            <w:commentRangeStart w:id="20"/>
             <w:r>
               <w:rPr>
                 <w:rFonts w:eastAsia="Times New Roman" w:cs="Times New Roman"/>
               </w:rPr>
               <w:t>There must be an emergency stop reachable from outside of the HV area</w:t>
             </w:r>
-            <w:commentRangeEnd w:id="19"/>
+            <w:commentRangeEnd w:id="20"/>
             <w:r>
               <w:rPr>
                 <w:rStyle w:val="CommentReference"/>
               </w:rPr>
-              <w:commentReference w:id="19"/>
+              <w:commentReference w:id="20"/>
+            </w:r>
+          </w:p>
+        </w:tc>
+      </w:tr>
+    </w:tbl>
+    <w:p/>
+    <w:p>
+      <w:r>
+        <w:br w:type="page"/>
+      </w:r>
+    </w:p>
+    <w:p/>
+    <w:p>
+      <w:pPr>
+        <w:pStyle w:val="Heading2"/>
+        <w:rPr>
+          <w:sz w:val="56"/>
+        </w:rPr>
+      </w:pPr>
+      <w:bookmarkStart w:id="21" w:name="_Toc348657742"/>
+      <w:r>
+        <w:rPr>
+          <w:sz w:val="56"/>
+        </w:rPr>
+        <w:t>Operating the Packs</w:t>
+      </w:r>
+      <w:bookmarkEnd w:id="21"/>
+    </w:p>
+    <w:tbl>
+      <w:tblPr>
+        <w:tblStyle w:val="MediumShading2-Accent2"/>
+        <w:tblW w:w="0" w:type="auto"/>
+        <w:tblLook w:val="0420" w:firstRow="1" w:lastRow="0" w:firstColumn="0" w:lastColumn="0" w:noHBand="0" w:noVBand="1"/>
+      </w:tblPr>
+      <w:tblGrid>
+        <w:gridCol w:w="8516"/>
+      </w:tblGrid>
+      <w:tr>
+        <w:trPr>
+          <w:cnfStyle w:val="100000000000" w:firstRow="1" w:lastRow="0" w:firstColumn="0" w:lastColumn="0" w:oddVBand="0" w:evenVBand="0" w:oddHBand="0" w:evenHBand="0" w:firstRowFirstColumn="0" w:firstRowLastColumn="0" w:lastRowFirstColumn="0" w:lastRowLastColumn="0"/>
+        </w:trPr>
+        <w:tc>
+          <w:tcPr>
+            <w:tcW w:w="8516" w:type="dxa"/>
+          </w:tcPr>
+          <w:p>
+            <w:r>
+              <w:rPr>
+                <w:sz w:val="44"/>
+              </w:rPr>
+              <w:t>Process Restrictions</w:t>
+            </w:r>
+          </w:p>
+        </w:tc>
+      </w:tr>
+      <w:tr>
+        <w:trPr>
+          <w:cnfStyle w:val="000000100000" w:firstRow="0" w:lastRow="0" w:firstColumn="0" w:lastColumn="0" w:oddVBand="0" w:evenVBand="0" w:oddHBand="1" w:evenHBand="0" w:firstRowFirstColumn="0" w:firstRowLastColumn="0" w:lastRowFirstColumn="0" w:lastRowLastColumn="0"/>
+        </w:trPr>
+        <w:tc>
+          <w:tcPr>
+            <w:tcW w:w="8516" w:type="dxa"/>
+          </w:tcPr>
+          <w:p>
+            <w:pPr>
+              <w:rPr>
+                <w:b/>
+              </w:rPr>
+            </w:pPr>
+            <w:r>
+              <w:rPr>
+                <w:b/>
+              </w:rPr>
+              <w:t>Res</w:t>
+            </w:r>
+            <w:r>
+              <w:rPr>
+                <w:b/>
+              </w:rPr>
+              <w:t>tricted Spaces</w:t>
             </w:r>
           </w:p>
         </w:tc>
@@ -3891,38 +4033,1375 @@
           </w:tcPr>
           <w:p>
             <w:pPr>
+              <w:pStyle w:val="ListParagraph"/>
+              <w:numPr>
+                <w:ilvl w:val="0"/>
+                <w:numId w:val="10"/>
+              </w:numPr>
+            </w:pPr>
+            <w:r>
               <w:rPr>
                 <w:rFonts w:eastAsia="Times New Roman" w:cs="Times New Roman"/>
               </w:rPr>
+              <w:t>Only one person, working directly with the pack, may be within the HV area</w:t>
+            </w:r>
+          </w:p>
+        </w:tc>
+      </w:tr>
+      <w:tr>
+        <w:trPr>
+          <w:cnfStyle w:val="000000100000" w:firstRow="0" w:lastRow="0" w:firstColumn="0" w:lastColumn="0" w:oddVBand="0" w:evenVBand="0" w:oddHBand="1" w:evenHBand="0" w:firstRowFirstColumn="0" w:firstRowLastColumn="0" w:lastRowFirstColumn="0" w:lastRowLastColumn="0"/>
+        </w:trPr>
+        <w:tc>
+          <w:tcPr>
+            <w:tcW w:w="8516" w:type="dxa"/>
+          </w:tcPr>
+          <w:p>
+            <w:pPr>
+              <w:rPr>
+                <w:rFonts w:eastAsia="Times New Roman" w:cs="Times New Roman"/>
+                <w:b/>
+              </w:rPr>
             </w:pPr>
+            <w:r>
+              <w:rPr>
+                <w:rFonts w:eastAsia="Times New Roman" w:cs="Times New Roman"/>
+                <w:b/>
+              </w:rPr>
+              <w:t>Safety Manager</w:t>
+            </w:r>
+          </w:p>
+        </w:tc>
+      </w:tr>
+      <w:tr>
+        <w:tc>
+          <w:tcPr>
+            <w:tcW w:w="8516" w:type="dxa"/>
+          </w:tcPr>
+          <w:p>
+            <w:pPr>
+              <w:pStyle w:val="ListParagraph"/>
+              <w:numPr>
+                <w:ilvl w:val="0"/>
+                <w:numId w:val="11"/>
+              </w:numPr>
+              <w:rPr>
+                <w:rFonts w:eastAsia="Times New Roman" w:cs="Times New Roman"/>
+              </w:rPr>
+            </w:pPr>
+            <w:r>
+              <w:rPr>
+                <w:rFonts w:eastAsia="Times New Roman" w:cs="Times New Roman"/>
+              </w:rPr>
+              <w:t>A safety manager must be appointed to ensure safety practices are followed</w:t>
+            </w:r>
+          </w:p>
+        </w:tc>
+      </w:tr>
+      <w:tr>
+        <w:trPr>
+          <w:cnfStyle w:val="000000100000" w:firstRow="0" w:lastRow="0" w:firstColumn="0" w:lastColumn="0" w:oddVBand="0" w:evenVBand="0" w:oddHBand="1" w:evenHBand="0" w:firstRowFirstColumn="0" w:firstRowLastColumn="0" w:lastRowFirstColumn="0" w:lastRowLastColumn="0"/>
+        </w:trPr>
+        <w:tc>
+          <w:tcPr>
+            <w:tcW w:w="8516" w:type="dxa"/>
+          </w:tcPr>
+          <w:p>
+            <w:pPr>
+              <w:pStyle w:val="ListParagraph"/>
+              <w:numPr>
+                <w:ilvl w:val="0"/>
+                <w:numId w:val="11"/>
+              </w:numPr>
+              <w:rPr>
+                <w:rFonts w:eastAsia="Times New Roman" w:cs="Times New Roman"/>
+              </w:rPr>
+            </w:pPr>
+            <w:r>
+              <w:rPr>
+                <w:rFonts w:eastAsia="Times New Roman" w:cs="Times New Roman"/>
+              </w:rPr>
+              <w:t>They must remain outside the HV area, with a direct view of the work</w:t>
+            </w:r>
+          </w:p>
+        </w:tc>
+      </w:tr>
+      <w:tr>
+        <w:tc>
+          <w:tcPr>
+            <w:tcW w:w="8516" w:type="dxa"/>
+          </w:tcPr>
+          <w:p>
+            <w:pPr>
+              <w:pStyle w:val="ListParagraph"/>
+              <w:numPr>
+                <w:ilvl w:val="0"/>
+                <w:numId w:val="11"/>
+              </w:numPr>
+              <w:rPr>
+                <w:rFonts w:eastAsia="Times New Roman" w:cs="Times New Roman"/>
+              </w:rPr>
+            </w:pPr>
+            <w:r>
+              <w:rPr>
+                <w:rFonts w:eastAsia="Times New Roman" w:cs="Times New Roman"/>
+              </w:rPr>
+              <w:t>They must wear safety glasses at all times, and must carry a cell phone</w:t>
+            </w:r>
+          </w:p>
+        </w:tc>
+      </w:tr>
+      <w:tr>
+        <w:trPr>
+          <w:cnfStyle w:val="000000100000" w:firstRow="0" w:lastRow="0" w:firstColumn="0" w:lastColumn="0" w:oddVBand="0" w:evenVBand="0" w:oddHBand="1" w:evenHBand="0" w:firstRowFirstColumn="0" w:firstRowLastColumn="0" w:lastRowFirstColumn="0" w:lastRowLastColumn="0"/>
+        </w:trPr>
+        <w:tc>
+          <w:tcPr>
+            <w:tcW w:w="8516" w:type="dxa"/>
+          </w:tcPr>
+          <w:p>
+            <w:pPr>
+              <w:rPr>
+                <w:rFonts w:eastAsia="Times New Roman" w:cs="Times New Roman"/>
+                <w:b/>
+              </w:rPr>
+            </w:pPr>
+            <w:r>
+              <w:rPr>
+                <w:rFonts w:eastAsia="Times New Roman" w:cs="Times New Roman"/>
+                <w:b/>
+              </w:rPr>
+              <w:t>Equipment</w:t>
+            </w:r>
+          </w:p>
+        </w:tc>
+      </w:tr>
+      <w:tr>
+        <w:tc>
+          <w:tcPr>
+            <w:tcW w:w="8516" w:type="dxa"/>
+          </w:tcPr>
+          <w:p>
+            <w:pPr>
+              <w:pStyle w:val="ListParagraph"/>
+              <w:numPr>
+                <w:ilvl w:val="0"/>
+                <w:numId w:val="12"/>
+              </w:numPr>
+              <w:rPr>
+                <w:rFonts w:eastAsia="Times New Roman" w:cs="Times New Roman"/>
+              </w:rPr>
+            </w:pPr>
+            <w:r>
+              <w:rPr>
+                <w:rFonts w:eastAsia="Times New Roman" w:cs="Times New Roman"/>
+              </w:rPr>
+              <w:t>Only cotton or wool clothing may be worn when working in the HV area</w:t>
+            </w:r>
+          </w:p>
+        </w:tc>
+      </w:tr>
+      <w:tr>
+        <w:trPr>
+          <w:cnfStyle w:val="000000100000" w:firstRow="0" w:lastRow="0" w:firstColumn="0" w:lastColumn="0" w:oddVBand="0" w:evenVBand="0" w:oddHBand="1" w:evenHBand="0" w:firstRowFirstColumn="0" w:firstRowLastColumn="0" w:lastRowFirstColumn="0" w:lastRowLastColumn="0"/>
+        </w:trPr>
+        <w:tc>
+          <w:tcPr>
+            <w:tcW w:w="8516" w:type="dxa"/>
+          </w:tcPr>
+          <w:p>
+            <w:pPr>
+              <w:pStyle w:val="ListParagraph"/>
+              <w:numPr>
+                <w:ilvl w:val="0"/>
+                <w:numId w:val="12"/>
+              </w:numPr>
+              <w:rPr>
+                <w:rFonts w:eastAsia="Times New Roman" w:cs="Times New Roman"/>
+              </w:rPr>
+            </w:pPr>
+            <w:r>
+              <w:rPr>
+                <w:rFonts w:eastAsia="Times New Roman" w:cs="Times New Roman"/>
+              </w:rPr>
+              <w:t>Safety glasses must be worn at all times while working in the HV area</w:t>
+            </w:r>
           </w:p>
         </w:tc>
       </w:tr>
     </w:tbl>
+    <w:p/>
+    <w:tbl>
+      <w:tblPr>
+        <w:tblStyle w:val="MediumShading2-Accent2"/>
+        <w:tblW w:w="0" w:type="auto"/>
+        <w:tblLook w:val="0420" w:firstRow="1" w:lastRow="0" w:firstColumn="0" w:lastColumn="0" w:noHBand="0" w:noVBand="1"/>
+      </w:tblPr>
+      <w:tblGrid>
+        <w:gridCol w:w="8516"/>
+      </w:tblGrid>
+      <w:tr>
+        <w:trPr>
+          <w:cnfStyle w:val="100000000000" w:firstRow="1" w:lastRow="0" w:firstColumn="0" w:lastColumn="0" w:oddVBand="0" w:evenVBand="0" w:oddHBand="0" w:evenHBand="0" w:firstRowFirstColumn="0" w:firstRowLastColumn="0" w:lastRowFirstColumn="0" w:lastRowLastColumn="0"/>
+        </w:trPr>
+        <w:tc>
+          <w:tcPr>
+            <w:tcW w:w="8516" w:type="dxa"/>
+          </w:tcPr>
+          <w:p>
+            <w:r>
+              <w:rPr>
+                <w:sz w:val="44"/>
+              </w:rPr>
+              <w:t xml:space="preserve">Process </w:t>
+            </w:r>
+          </w:p>
+        </w:tc>
+      </w:tr>
+      <w:tr>
+        <w:trPr>
+          <w:cnfStyle w:val="000000100000" w:firstRow="0" w:lastRow="0" w:firstColumn="0" w:lastColumn="0" w:oddVBand="0" w:evenVBand="0" w:oddHBand="1" w:evenHBand="0" w:firstRowFirstColumn="0" w:firstRowLastColumn="0" w:lastRowFirstColumn="0" w:lastRowLastColumn="0"/>
+        </w:trPr>
+        <w:tc>
+          <w:tcPr>
+            <w:tcW w:w="8516" w:type="dxa"/>
+          </w:tcPr>
+          <w:p>
+            <w:pPr>
+              <w:rPr>
+                <w:b/>
+              </w:rPr>
+            </w:pPr>
+            <w:r>
+              <w:rPr>
+                <w:b/>
+              </w:rPr>
+              <w:t>Charge*/Discharge</w:t>
+            </w:r>
+          </w:p>
+        </w:tc>
+      </w:tr>
+      <w:tr>
+        <w:tc>
+          <w:tcPr>
+            <w:tcW w:w="8516" w:type="dxa"/>
+          </w:tcPr>
+          <w:p>
+            <w:pPr>
+              <w:pStyle w:val="ListParagraph"/>
+              <w:numPr>
+                <w:ilvl w:val="0"/>
+                <w:numId w:val="8"/>
+              </w:numPr>
+            </w:pPr>
+            <w:r>
+              <w:t>Approve Plan of Action with qualified instructor</w:t>
+            </w:r>
+          </w:p>
+        </w:tc>
+      </w:tr>
+      <w:tr>
+        <w:trPr>
+          <w:cnfStyle w:val="000000100000" w:firstRow="0" w:lastRow="0" w:firstColumn="0" w:lastColumn="0" w:oddVBand="0" w:evenVBand="0" w:oddHBand="1" w:evenHBand="0" w:firstRowFirstColumn="0" w:firstRowLastColumn="0" w:lastRowFirstColumn="0" w:lastRowLastColumn="0"/>
+        </w:trPr>
+        <w:tc>
+          <w:tcPr>
+            <w:tcW w:w="8516" w:type="dxa"/>
+          </w:tcPr>
+          <w:p>
+            <w:pPr>
+              <w:pStyle w:val="ListParagraph"/>
+              <w:numPr>
+                <w:ilvl w:val="0"/>
+                <w:numId w:val="8"/>
+              </w:numPr>
+            </w:pPr>
+            <w:r>
+              <w:t>Appoint safety manager</w:t>
+            </w:r>
+          </w:p>
+        </w:tc>
+      </w:tr>
+      <w:tr>
+        <w:tc>
+          <w:tcPr>
+            <w:tcW w:w="8516" w:type="dxa"/>
+          </w:tcPr>
+          <w:p>
+            <w:pPr>
+              <w:pStyle w:val="ListParagraph"/>
+              <w:numPr>
+                <w:ilvl w:val="0"/>
+                <w:numId w:val="8"/>
+              </w:numPr>
+            </w:pPr>
+            <w:r>
+              <w:t>Clear high voltage area of non</w:t>
+            </w:r>
+            <w:r>
+              <w:softHyphen/>
+              <w:t>participating personnel</w:t>
+            </w:r>
+          </w:p>
+        </w:tc>
+      </w:tr>
+      <w:tr>
+        <w:trPr>
+          <w:cnfStyle w:val="000000100000" w:firstRow="0" w:lastRow="0" w:firstColumn="0" w:lastColumn="0" w:oddVBand="0" w:evenVBand="0" w:oddHBand="1" w:evenHBand="0" w:firstRowFirstColumn="0" w:firstRowLastColumn="0" w:lastRowFirstColumn="0" w:lastRowLastColumn="0"/>
+        </w:trPr>
+        <w:tc>
+          <w:tcPr>
+            <w:tcW w:w="8516" w:type="dxa"/>
+          </w:tcPr>
+          <w:p>
+            <w:pPr>
+              <w:pStyle w:val="ListParagraph"/>
+              <w:numPr>
+                <w:ilvl w:val="0"/>
+                <w:numId w:val="8"/>
+              </w:numPr>
+            </w:pPr>
+            <w:r>
+              <w:rPr>
+                <w:rFonts w:eastAsia="Times New Roman" w:cs="Times New Roman"/>
+              </w:rPr>
+              <w:t>Clear TSV Pack work area</w:t>
+            </w:r>
+          </w:p>
+        </w:tc>
+      </w:tr>
+      <w:tr>
+        <w:tc>
+          <w:tcPr>
+            <w:tcW w:w="8516" w:type="dxa"/>
+          </w:tcPr>
+          <w:p>
+            <w:pPr>
+              <w:pStyle w:val="ListParagraph"/>
+              <w:numPr>
+                <w:ilvl w:val="0"/>
+                <w:numId w:val="8"/>
+              </w:numPr>
+              <w:rPr>
+                <w:rFonts w:eastAsia="Times New Roman" w:cs="Times New Roman"/>
+              </w:rPr>
+            </w:pPr>
+            <w:r>
+              <w:rPr>
+                <w:rFonts w:eastAsia="Times New Roman" w:cs="Times New Roman"/>
+              </w:rPr>
+              <w:t>Connect pack to power supply or load</w:t>
+            </w:r>
+          </w:p>
+        </w:tc>
+      </w:tr>
+      <w:tr>
+        <w:trPr>
+          <w:cnfStyle w:val="000000100000" w:firstRow="0" w:lastRow="0" w:firstColumn="0" w:lastColumn="0" w:oddVBand="0" w:evenVBand="0" w:oddHBand="1" w:evenHBand="0" w:firstRowFirstColumn="0" w:firstRowLastColumn="0" w:lastRowFirstColumn="0" w:lastRowLastColumn="0"/>
+        </w:trPr>
+        <w:tc>
+          <w:tcPr>
+            <w:tcW w:w="8516" w:type="dxa"/>
+          </w:tcPr>
+          <w:p>
+            <w:pPr>
+              <w:pStyle w:val="ListParagraph"/>
+              <w:numPr>
+                <w:ilvl w:val="0"/>
+                <w:numId w:val="8"/>
+              </w:numPr>
+              <w:rPr>
+                <w:rFonts w:eastAsia="Times New Roman" w:cs="Times New Roman"/>
+              </w:rPr>
+            </w:pPr>
+            <w:r>
+              <w:rPr>
+                <w:rFonts w:eastAsia="Times New Roman" w:cs="Times New Roman"/>
+              </w:rPr>
+              <w:t>Activate power supply or load</w:t>
+            </w:r>
+          </w:p>
+        </w:tc>
+      </w:tr>
+      <w:tr>
+        <w:tc>
+          <w:tcPr>
+            <w:tcW w:w="8516" w:type="dxa"/>
+          </w:tcPr>
+          <w:p>
+            <w:pPr>
+              <w:pStyle w:val="ListParagraph"/>
+              <w:numPr>
+                <w:ilvl w:val="0"/>
+                <w:numId w:val="8"/>
+              </w:numPr>
+              <w:rPr>
+                <w:rFonts w:eastAsia="Times New Roman" w:cs="Times New Roman"/>
+              </w:rPr>
+            </w:pPr>
+            <w:r>
+              <w:rPr>
+                <w:rFonts w:eastAsia="Times New Roman" w:cs="Times New Roman"/>
+              </w:rPr>
+              <w:t>Monitor charge*</w:t>
+            </w:r>
+            <w:r>
+              <w:rPr>
+                <w:rFonts w:eastAsia="Times New Roman" w:cs="Times New Roman"/>
+              </w:rPr>
+              <w:t>/discharge</w:t>
+            </w:r>
+          </w:p>
+        </w:tc>
+      </w:tr>
+      <w:tr>
+        <w:trPr>
+          <w:cnfStyle w:val="000000100000" w:firstRow="0" w:lastRow="0" w:firstColumn="0" w:lastColumn="0" w:oddVBand="0" w:evenVBand="0" w:oddHBand="1" w:evenHBand="0" w:firstRowFirstColumn="0" w:firstRowLastColumn="0" w:lastRowFirstColumn="0" w:lastRowLastColumn="0"/>
+        </w:trPr>
+        <w:tc>
+          <w:tcPr>
+            <w:tcW w:w="8516" w:type="dxa"/>
+          </w:tcPr>
+          <w:p>
+            <w:pPr>
+              <w:pStyle w:val="ListParagraph"/>
+              <w:numPr>
+                <w:ilvl w:val="0"/>
+                <w:numId w:val="8"/>
+              </w:numPr>
+              <w:rPr>
+                <w:rFonts w:eastAsia="Times New Roman" w:cs="Times New Roman"/>
+              </w:rPr>
+            </w:pPr>
+            <w:r>
+              <w:rPr>
+                <w:rFonts w:eastAsia="Times New Roman" w:cs="Times New Roman"/>
+              </w:rPr>
+              <w:t>Deactivate power supply or load</w:t>
+            </w:r>
+          </w:p>
+        </w:tc>
+      </w:tr>
+      <w:tr>
+        <w:tc>
+          <w:tcPr>
+            <w:tcW w:w="8516" w:type="dxa"/>
+          </w:tcPr>
+          <w:p>
+            <w:pPr>
+              <w:pStyle w:val="ListParagraph"/>
+              <w:numPr>
+                <w:ilvl w:val="0"/>
+                <w:numId w:val="8"/>
+              </w:numPr>
+              <w:rPr>
+                <w:rFonts w:eastAsia="Times New Roman" w:cs="Times New Roman"/>
+              </w:rPr>
+            </w:pPr>
+            <w:r>
+              <w:rPr>
+                <w:rFonts w:eastAsia="Times New Roman" w:cs="Times New Roman"/>
+              </w:rPr>
+              <w:t>Disconnect pack from power supply or load</w:t>
+            </w:r>
+          </w:p>
+        </w:tc>
+      </w:tr>
+      <w:tr>
+        <w:trPr>
+          <w:cnfStyle w:val="000000100000" w:firstRow="0" w:lastRow="0" w:firstColumn="0" w:lastColumn="0" w:oddVBand="0" w:evenVBand="0" w:oddHBand="1" w:evenHBand="0" w:firstRowFirstColumn="0" w:firstRowLastColumn="0" w:lastRowFirstColumn="0" w:lastRowLastColumn="0"/>
+        </w:trPr>
+        <w:tc>
+          <w:tcPr>
+            <w:tcW w:w="8516" w:type="dxa"/>
+          </w:tcPr>
+          <w:p>
+            <w:pPr>
+              <w:rPr>
+                <w:rFonts w:eastAsia="Times New Roman" w:cs="Times New Roman"/>
+              </w:rPr>
+            </w:pPr>
+            <w:r>
+              <w:rPr>
+                <w:rFonts w:eastAsia="Times New Roman" w:cs="Times New Roman"/>
+              </w:rPr>
+              <w:t>*</w:t>
+            </w:r>
+            <w:r>
+              <w:rPr>
+                <w:rFonts w:eastAsia="Times New Roman" w:cs="Times New Roman"/>
+              </w:rPr>
+              <w:t>During charge, the safety manager may give the position to another person.</w:t>
+            </w:r>
+            <w:r>
+              <w:rPr>
+                <w:rFonts w:eastAsia="Times New Roman" w:cs="Times New Roman"/>
+              </w:rPr>
+              <w:t xml:space="preserve">  </w:t>
+            </w:r>
+            <w:r>
+              <w:rPr>
+                <w:rFonts w:eastAsia="Times New Roman" w:cs="Times New Roman"/>
+              </w:rPr>
+              <w:t>This person must acknowledge the responsibilities before taking the role</w:t>
+            </w:r>
+          </w:p>
+        </w:tc>
+      </w:tr>
+    </w:tbl>
+    <w:p/>
+    <w:tbl>
+      <w:tblPr>
+        <w:tblStyle w:val="MediumShading2-Accent6"/>
+        <w:tblW w:w="0" w:type="auto"/>
+        <w:tblLook w:val="0420" w:firstRow="1" w:lastRow="0" w:firstColumn="0" w:lastColumn="0" w:noHBand="0" w:noVBand="1"/>
+      </w:tblPr>
+      <w:tblGrid>
+        <w:gridCol w:w="8516"/>
+      </w:tblGrid>
+      <w:tr>
+        <w:trPr>
+          <w:cnfStyle w:val="100000000000" w:firstRow="1" w:lastRow="0" w:firstColumn="0" w:lastColumn="0" w:oddVBand="0" w:evenVBand="0" w:oddHBand="0" w:evenHBand="0" w:firstRowFirstColumn="0" w:firstRowLastColumn="0" w:lastRowFirstColumn="0" w:lastRowLastColumn="0"/>
+        </w:trPr>
+        <w:tc>
+          <w:tcPr>
+            <w:tcW w:w="8516" w:type="dxa"/>
+            <w:shd w:val="clear" w:color="auto" w:fill="FF0000"/>
+          </w:tcPr>
+          <w:p>
+            <w:r>
+              <w:rPr>
+                <w:sz w:val="44"/>
+              </w:rPr>
+              <w:t>WARNINGS</w:t>
+            </w:r>
+            <w:r>
+              <w:rPr>
+                <w:sz w:val="44"/>
+              </w:rPr>
+              <w:t xml:space="preserve"> </w:t>
+            </w:r>
+          </w:p>
+        </w:tc>
+      </w:tr>
+      <w:tr>
+        <w:trPr>
+          <w:cnfStyle w:val="000000100000" w:firstRow="0" w:lastRow="0" w:firstColumn="0" w:lastColumn="0" w:oddVBand="0" w:evenVBand="0" w:oddHBand="1" w:evenHBand="0" w:firstRowFirstColumn="0" w:firstRowLastColumn="0" w:lastRowFirstColumn="0" w:lastRowLastColumn="0"/>
+        </w:trPr>
+        <w:tc>
+          <w:tcPr>
+            <w:tcW w:w="8516" w:type="dxa"/>
+          </w:tcPr>
+          <w:p>
+            <w:r>
+              <w:rPr>
+                <w:rFonts w:eastAsia="Times New Roman" w:cs="Times New Roman"/>
+              </w:rPr>
+              <w:t>Do not connect the TSV Pack to anything outside of the high voltage area</w:t>
+            </w:r>
+          </w:p>
+        </w:tc>
+      </w:tr>
+      <w:tr>
+        <w:tc>
+          <w:tcPr>
+            <w:tcW w:w="8516" w:type="dxa"/>
+          </w:tcPr>
+          <w:p>
+            <w:pPr>
+              <w:rPr>
+                <w:rFonts w:eastAsia="Times New Roman" w:cs="Times New Roman"/>
+              </w:rPr>
+            </w:pPr>
+            <w:r>
+              <w:rPr>
+                <w:rFonts w:eastAsia="Times New Roman" w:cs="Times New Roman"/>
+              </w:rPr>
+              <w:t>There must be an emergency stop reachable from outside of the HV area</w:t>
+            </w:r>
+          </w:p>
+        </w:tc>
+      </w:tr>
+    </w:tbl>
+    <w:p/>
     <w:p>
-      <w:bookmarkStart w:id="20" w:name="_GoBack"/>
-      <w:bookmarkEnd w:id="20"/>
+      <w:pPr>
+        <w:rPr>
+          <w:rFonts w:asciiTheme="majorHAnsi" w:eastAsiaTheme="majorEastAsia" w:hAnsiTheme="majorHAnsi" w:cstheme="majorBidi"/>
+          <w:b/>
+          <w:bCs/>
+          <w:color w:val="4F81BD" w:themeColor="accent1"/>
+          <w:sz w:val="56"/>
+          <w:szCs w:val="26"/>
+        </w:rPr>
+      </w:pPr>
+      <w:r>
+        <w:rPr>
+          <w:sz w:val="56"/>
+        </w:rPr>
+        <w:br w:type="page"/>
+      </w:r>
     </w:p>
     <w:p>
       <w:pPr>
         <w:pStyle w:val="Heading2"/>
-      </w:pPr>
-      <w:bookmarkStart w:id="21" w:name="_Toc348655582"/>
-      <w:r>
-        <w:t>Operating the Packs</w:t>
-      </w:r>
-      <w:bookmarkEnd w:id="21"/>
-    </w:p>
-    <w:p>
-      <w:pPr>
-        <w:pStyle w:val="Heading2"/>
-      </w:pPr>
-      <w:bookmarkStart w:id="22" w:name="_Toc348655583"/>
-      <w:r>
+        <w:rPr>
+          <w:sz w:val="56"/>
+        </w:rPr>
+      </w:pPr>
+      <w:bookmarkStart w:id="22" w:name="_Toc348657743"/>
+      <w:r>
+        <w:rPr>
+          <w:sz w:val="56"/>
+        </w:rPr>
         <w:t>Running the Dynamometer</w:t>
       </w:r>
       <w:bookmarkEnd w:id="22"/>
     </w:p>
+    <w:p/>
+    <w:tbl>
+      <w:tblPr>
+        <w:tblStyle w:val="MediumShading2-Accent2"/>
+        <w:tblW w:w="0" w:type="auto"/>
+        <w:tblLook w:val="0420" w:firstRow="1" w:lastRow="0" w:firstColumn="0" w:lastColumn="0" w:noHBand="0" w:noVBand="1"/>
+      </w:tblPr>
+      <w:tblGrid>
+        <w:gridCol w:w="8516"/>
+      </w:tblGrid>
+      <w:tr>
+        <w:trPr>
+          <w:cnfStyle w:val="100000000000" w:firstRow="1" w:lastRow="0" w:firstColumn="0" w:lastColumn="0" w:oddVBand="0" w:evenVBand="0" w:oddHBand="0" w:evenHBand="0" w:firstRowFirstColumn="0" w:firstRowLastColumn="0" w:lastRowFirstColumn="0" w:lastRowLastColumn="0"/>
+        </w:trPr>
+        <w:tc>
+          <w:tcPr>
+            <w:tcW w:w="8516" w:type="dxa"/>
+          </w:tcPr>
+          <w:p>
+            <w:r>
+              <w:rPr>
+                <w:sz w:val="44"/>
+              </w:rPr>
+              <w:t>Process Restrictions</w:t>
+            </w:r>
+          </w:p>
+        </w:tc>
+      </w:tr>
+      <w:tr>
+        <w:trPr>
+          <w:cnfStyle w:val="000000100000" w:firstRow="0" w:lastRow="0" w:firstColumn="0" w:lastColumn="0" w:oddVBand="0" w:evenVBand="0" w:oddHBand="1" w:evenHBand="0" w:firstRowFirstColumn="0" w:firstRowLastColumn="0" w:lastRowFirstColumn="0" w:lastRowLastColumn="0"/>
+        </w:trPr>
+        <w:tc>
+          <w:tcPr>
+            <w:tcW w:w="8516" w:type="dxa"/>
+          </w:tcPr>
+          <w:p>
+            <w:pPr>
+              <w:rPr>
+                <w:b/>
+              </w:rPr>
+            </w:pPr>
+            <w:r>
+              <w:rPr>
+                <w:b/>
+              </w:rPr>
+              <w:t>Res</w:t>
+            </w:r>
+            <w:r>
+              <w:rPr>
+                <w:b/>
+              </w:rPr>
+              <w:t>tricted Spaces</w:t>
+            </w:r>
+          </w:p>
+        </w:tc>
+      </w:tr>
+      <w:tr>
+        <w:tc>
+          <w:tcPr>
+            <w:tcW w:w="8516" w:type="dxa"/>
+          </w:tcPr>
+          <w:p>
+            <w:pPr>
+              <w:pStyle w:val="ListParagraph"/>
+              <w:numPr>
+                <w:ilvl w:val="0"/>
+                <w:numId w:val="13"/>
+              </w:numPr>
+            </w:pPr>
+            <w:r>
+              <w:rPr>
+                <w:rFonts w:eastAsia="Times New Roman" w:cs="Times New Roman"/>
+              </w:rPr>
+              <w:t>No one may be in room 401 while the dynamometer is being operated</w:t>
+            </w:r>
+          </w:p>
+        </w:tc>
+      </w:tr>
+      <w:tr>
+        <w:trPr>
+          <w:cnfStyle w:val="000000100000" w:firstRow="0" w:lastRow="0" w:firstColumn="0" w:lastColumn="0" w:oddVBand="0" w:evenVBand="0" w:oddHBand="1" w:evenHBand="0" w:firstRowFirstColumn="0" w:firstRowLastColumn="0" w:lastRowFirstColumn="0" w:lastRowLastColumn="0"/>
+        </w:trPr>
+        <w:tc>
+          <w:tcPr>
+            <w:tcW w:w="8516" w:type="dxa"/>
+          </w:tcPr>
+          <w:p>
+            <w:pPr>
+              <w:rPr>
+                <w:rFonts w:eastAsia="Times New Roman" w:cs="Times New Roman"/>
+                <w:b/>
+              </w:rPr>
+            </w:pPr>
+            <w:r>
+              <w:rPr>
+                <w:rFonts w:eastAsia="Times New Roman" w:cs="Times New Roman"/>
+                <w:b/>
+              </w:rPr>
+              <w:t>Safety Manager</w:t>
+            </w:r>
+          </w:p>
+        </w:tc>
+      </w:tr>
+      <w:tr>
+        <w:tc>
+          <w:tcPr>
+            <w:tcW w:w="8516" w:type="dxa"/>
+          </w:tcPr>
+          <w:p>
+            <w:pPr>
+              <w:pStyle w:val="ListParagraph"/>
+              <w:numPr>
+                <w:ilvl w:val="0"/>
+                <w:numId w:val="14"/>
+              </w:numPr>
+              <w:rPr>
+                <w:rFonts w:eastAsia="Times New Roman" w:cs="Times New Roman"/>
+              </w:rPr>
+            </w:pPr>
+            <w:r>
+              <w:rPr>
+                <w:rFonts w:eastAsia="Times New Roman" w:cs="Times New Roman"/>
+              </w:rPr>
+              <w:t>A safety manager must be appointed to ensure safety practices are followed</w:t>
+            </w:r>
+          </w:p>
+        </w:tc>
+      </w:tr>
+      <w:tr>
+        <w:trPr>
+          <w:cnfStyle w:val="000000100000" w:firstRow="0" w:lastRow="0" w:firstColumn="0" w:lastColumn="0" w:oddVBand="0" w:evenVBand="0" w:oddHBand="1" w:evenHBand="0" w:firstRowFirstColumn="0" w:firstRowLastColumn="0" w:lastRowFirstColumn="0" w:lastRowLastColumn="0"/>
+        </w:trPr>
+        <w:tc>
+          <w:tcPr>
+            <w:tcW w:w="8516" w:type="dxa"/>
+          </w:tcPr>
+          <w:p>
+            <w:pPr>
+              <w:pStyle w:val="ListParagraph"/>
+              <w:numPr>
+                <w:ilvl w:val="0"/>
+                <w:numId w:val="14"/>
+              </w:numPr>
+              <w:rPr>
+                <w:rFonts w:eastAsia="Times New Roman" w:cs="Times New Roman"/>
+              </w:rPr>
+            </w:pPr>
+            <w:r>
+              <w:rPr>
+                <w:rFonts w:eastAsia="Times New Roman" w:cs="Times New Roman"/>
+              </w:rPr>
+              <w:t>They must have a direct view of room 401</w:t>
+            </w:r>
+          </w:p>
+        </w:tc>
+      </w:tr>
+      <w:tr>
+        <w:tc>
+          <w:tcPr>
+            <w:tcW w:w="8516" w:type="dxa"/>
+          </w:tcPr>
+          <w:p>
+            <w:pPr>
+              <w:pStyle w:val="ListParagraph"/>
+              <w:numPr>
+                <w:ilvl w:val="0"/>
+                <w:numId w:val="14"/>
+              </w:numPr>
+              <w:rPr>
+                <w:rFonts w:eastAsia="Times New Roman" w:cs="Times New Roman"/>
+              </w:rPr>
+            </w:pPr>
+            <w:r>
+              <w:rPr>
+                <w:rFonts w:eastAsia="Times New Roman" w:cs="Times New Roman"/>
+              </w:rPr>
+              <w:t>They must wear safety glasses at all times, and must carry a cell phone</w:t>
+            </w:r>
+          </w:p>
+        </w:tc>
+      </w:tr>
+      <w:tr>
+        <w:trPr>
+          <w:cnfStyle w:val="000000100000" w:firstRow="0" w:lastRow="0" w:firstColumn="0" w:lastColumn="0" w:oddVBand="0" w:evenVBand="0" w:oddHBand="1" w:evenHBand="0" w:firstRowFirstColumn="0" w:firstRowLastColumn="0" w:lastRowFirstColumn="0" w:lastRowLastColumn="0"/>
+        </w:trPr>
+        <w:tc>
+          <w:tcPr>
+            <w:tcW w:w="8516" w:type="dxa"/>
+          </w:tcPr>
+          <w:p>
+            <w:pPr>
+              <w:rPr>
+                <w:rFonts w:eastAsia="Times New Roman" w:cs="Times New Roman"/>
+                <w:b/>
+              </w:rPr>
+            </w:pPr>
+            <w:r>
+              <w:rPr>
+                <w:rFonts w:eastAsia="Times New Roman" w:cs="Times New Roman"/>
+                <w:b/>
+              </w:rPr>
+              <w:t>Equipment</w:t>
+            </w:r>
+          </w:p>
+        </w:tc>
+      </w:tr>
+      <w:tr>
+        <w:tc>
+          <w:tcPr>
+            <w:tcW w:w="8516" w:type="dxa"/>
+          </w:tcPr>
+          <w:p>
+            <w:pPr>
+              <w:pStyle w:val="ListParagraph"/>
+              <w:numPr>
+                <w:ilvl w:val="0"/>
+                <w:numId w:val="16"/>
+              </w:numPr>
+              <w:rPr>
+                <w:rFonts w:eastAsia="Times New Roman" w:cs="Times New Roman"/>
+              </w:rPr>
+            </w:pPr>
+            <w:r>
+              <w:rPr>
+                <w:rFonts w:eastAsia="Times New Roman" w:cs="Times New Roman"/>
+              </w:rPr>
+              <w:t>No equipment should be used in room 401 when the Dynamometer is running</w:t>
+            </w:r>
+          </w:p>
+        </w:tc>
+      </w:tr>
+    </w:tbl>
+    <w:p/>
+    <w:tbl>
+      <w:tblPr>
+        <w:tblStyle w:val="MediumShading2-Accent2"/>
+        <w:tblW w:w="0" w:type="auto"/>
+        <w:tblLook w:val="0420" w:firstRow="1" w:lastRow="0" w:firstColumn="0" w:lastColumn="0" w:noHBand="0" w:noVBand="1"/>
+      </w:tblPr>
+      <w:tblGrid>
+        <w:gridCol w:w="8516"/>
+      </w:tblGrid>
+      <w:tr>
+        <w:trPr>
+          <w:cnfStyle w:val="100000000000" w:firstRow="1" w:lastRow="0" w:firstColumn="0" w:lastColumn="0" w:oddVBand="0" w:evenVBand="0" w:oddHBand="0" w:evenHBand="0" w:firstRowFirstColumn="0" w:firstRowLastColumn="0" w:lastRowFirstColumn="0" w:lastRowLastColumn="0"/>
+        </w:trPr>
+        <w:tc>
+          <w:tcPr>
+            <w:tcW w:w="8516" w:type="dxa"/>
+          </w:tcPr>
+          <w:p>
+            <w:r>
+              <w:rPr>
+                <w:sz w:val="44"/>
+              </w:rPr>
+              <w:t xml:space="preserve">Process </w:t>
+            </w:r>
+          </w:p>
+        </w:tc>
+      </w:tr>
+      <w:tr>
+        <w:trPr>
+          <w:cnfStyle w:val="000000100000" w:firstRow="0" w:lastRow="0" w:firstColumn="0" w:lastColumn="0" w:oddVBand="0" w:evenVBand="0" w:oddHBand="1" w:evenHBand="0" w:firstRowFirstColumn="0" w:firstRowLastColumn="0" w:lastRowFirstColumn="0" w:lastRowLastColumn="0"/>
+        </w:trPr>
+        <w:tc>
+          <w:tcPr>
+            <w:tcW w:w="8516" w:type="dxa"/>
+          </w:tcPr>
+          <w:p>
+            <w:pPr>
+              <w:rPr>
+                <w:b/>
+              </w:rPr>
+            </w:pPr>
+            <w:r>
+              <w:rPr>
+                <w:b/>
+              </w:rPr>
+              <w:t>Startup</w:t>
+            </w:r>
+          </w:p>
+        </w:tc>
+      </w:tr>
+      <w:tr>
+        <w:tc>
+          <w:tcPr>
+            <w:tcW w:w="8516" w:type="dxa"/>
+          </w:tcPr>
+          <w:p>
+            <w:pPr>
+              <w:pStyle w:val="ListParagraph"/>
+              <w:numPr>
+                <w:ilvl w:val="0"/>
+                <w:numId w:val="9"/>
+              </w:numPr>
+            </w:pPr>
+            <w:r>
+              <w:t>Approve Plan of Action with qualified instructor</w:t>
+            </w:r>
+          </w:p>
+        </w:tc>
+      </w:tr>
+      <w:tr>
+        <w:trPr>
+          <w:cnfStyle w:val="000000100000" w:firstRow="0" w:lastRow="0" w:firstColumn="0" w:lastColumn="0" w:oddVBand="0" w:evenVBand="0" w:oddHBand="1" w:evenHBand="0" w:firstRowFirstColumn="0" w:firstRowLastColumn="0" w:lastRowFirstColumn="0" w:lastRowLastColumn="0"/>
+        </w:trPr>
+        <w:tc>
+          <w:tcPr>
+            <w:tcW w:w="8516" w:type="dxa"/>
+          </w:tcPr>
+          <w:p>
+            <w:pPr>
+              <w:pStyle w:val="ListParagraph"/>
+              <w:numPr>
+                <w:ilvl w:val="0"/>
+                <w:numId w:val="9"/>
+              </w:numPr>
+            </w:pPr>
+            <w:r>
+              <w:t>Appoint safety manager</w:t>
+            </w:r>
+          </w:p>
+        </w:tc>
+      </w:tr>
+      <w:tr>
+        <w:tc>
+          <w:tcPr>
+            <w:tcW w:w="8516" w:type="dxa"/>
+          </w:tcPr>
+          <w:p>
+            <w:pPr>
+              <w:pStyle w:val="ListParagraph"/>
+              <w:numPr>
+                <w:ilvl w:val="0"/>
+                <w:numId w:val="9"/>
+              </w:numPr>
+            </w:pPr>
+            <w:r>
+              <w:rPr>
+                <w:rFonts w:eastAsia="Times New Roman" w:cs="Times New Roman"/>
+              </w:rPr>
+              <w:t>Clear dynamometer of loose tools or other obstructions</w:t>
+            </w:r>
+          </w:p>
+        </w:tc>
+      </w:tr>
+      <w:tr>
+        <w:trPr>
+          <w:cnfStyle w:val="000000100000" w:firstRow="0" w:lastRow="0" w:firstColumn="0" w:lastColumn="0" w:oddVBand="0" w:evenVBand="0" w:oddHBand="1" w:evenHBand="0" w:firstRowFirstColumn="0" w:firstRowLastColumn="0" w:lastRowFirstColumn="0" w:lastRowLastColumn="0"/>
+        </w:trPr>
+        <w:tc>
+          <w:tcPr>
+            <w:tcW w:w="8516" w:type="dxa"/>
+          </w:tcPr>
+          <w:p>
+            <w:pPr>
+              <w:pStyle w:val="ListParagraph"/>
+              <w:numPr>
+                <w:ilvl w:val="0"/>
+                <w:numId w:val="9"/>
+              </w:numPr>
+            </w:pPr>
+            <w:r>
+              <w:t xml:space="preserve">Clear </w:t>
+            </w:r>
+            <w:r>
+              <w:t>room 401</w:t>
+            </w:r>
+            <w:r>
+              <w:t xml:space="preserve"> of people</w:t>
+            </w:r>
+          </w:p>
+        </w:tc>
+      </w:tr>
+      <w:tr>
+        <w:tc>
+          <w:tcPr>
+            <w:tcW w:w="8516" w:type="dxa"/>
+          </w:tcPr>
+          <w:p>
+            <w:pPr>
+              <w:pStyle w:val="ListParagraph"/>
+              <w:numPr>
+                <w:ilvl w:val="0"/>
+                <w:numId w:val="9"/>
+              </w:numPr>
+            </w:pPr>
+            <w:r>
+              <w:t xml:space="preserve">Have a qualified instructor </w:t>
+            </w:r>
+            <w:proofErr w:type="spellStart"/>
+            <w:r>
+              <w:t>untag</w:t>
+            </w:r>
+            <w:proofErr w:type="spellEnd"/>
+            <w:r>
+              <w:t xml:space="preserve"> and unlock the power supply switch</w:t>
+            </w:r>
+          </w:p>
+        </w:tc>
+      </w:tr>
+      <w:tr>
+        <w:trPr>
+          <w:cnfStyle w:val="000000100000" w:firstRow="0" w:lastRow="0" w:firstColumn="0" w:lastColumn="0" w:oddVBand="0" w:evenVBand="0" w:oddHBand="1" w:evenHBand="0" w:firstRowFirstColumn="0" w:firstRowLastColumn="0" w:lastRowFirstColumn="0" w:lastRowLastColumn="0"/>
+        </w:trPr>
+        <w:tc>
+          <w:tcPr>
+            <w:tcW w:w="8516" w:type="dxa"/>
+          </w:tcPr>
+          <w:p>
+            <w:pPr>
+              <w:pStyle w:val="ListParagraph"/>
+              <w:numPr>
+                <w:ilvl w:val="0"/>
+                <w:numId w:val="9"/>
+              </w:numPr>
+              <w:rPr>
+                <w:rFonts w:eastAsia="Times New Roman" w:cs="Times New Roman"/>
+              </w:rPr>
+            </w:pPr>
+            <w:r>
+              <w:rPr>
+                <w:rFonts w:eastAsia="Times New Roman" w:cs="Times New Roman"/>
+              </w:rPr>
+              <w:t>Turn on power supply (but do not activate)</w:t>
+            </w:r>
+          </w:p>
+        </w:tc>
+      </w:tr>
+      <w:tr>
+        <w:tc>
+          <w:tcPr>
+            <w:tcW w:w="8516" w:type="dxa"/>
+          </w:tcPr>
+          <w:p>
+            <w:pPr>
+              <w:pStyle w:val="ListParagraph"/>
+              <w:numPr>
+                <w:ilvl w:val="0"/>
+                <w:numId w:val="9"/>
+              </w:numPr>
+              <w:rPr>
+                <w:rFonts w:eastAsia="Times New Roman" w:cs="Times New Roman"/>
+              </w:rPr>
+            </w:pPr>
+            <w:r>
+              <w:rPr>
+                <w:rFonts w:eastAsia="Times New Roman" w:cs="Times New Roman"/>
+              </w:rPr>
+              <w:t>Set warning tape across the room 401 door</w:t>
+            </w:r>
+          </w:p>
+        </w:tc>
+      </w:tr>
+      <w:tr>
+        <w:trPr>
+          <w:cnfStyle w:val="000000100000" w:firstRow="0" w:lastRow="0" w:firstColumn="0" w:lastColumn="0" w:oddVBand="0" w:evenVBand="0" w:oddHBand="1" w:evenHBand="0" w:firstRowFirstColumn="0" w:firstRowLastColumn="0" w:lastRowFirstColumn="0" w:lastRowLastColumn="0"/>
+        </w:trPr>
+        <w:tc>
+          <w:tcPr>
+            <w:tcW w:w="8516" w:type="dxa"/>
+          </w:tcPr>
+          <w:p>
+            <w:pPr>
+              <w:pStyle w:val="ListParagraph"/>
+              <w:numPr>
+                <w:ilvl w:val="0"/>
+                <w:numId w:val="9"/>
+              </w:numPr>
+              <w:rPr>
+                <w:rFonts w:eastAsia="Times New Roman" w:cs="Times New Roman"/>
+              </w:rPr>
+            </w:pPr>
+            <w:r>
+              <w:rPr>
+                <w:rFonts w:eastAsia="Times New Roman" w:cs="Times New Roman"/>
+              </w:rPr>
+              <w:t>Begin running tests from remote computer interface</w:t>
+            </w:r>
+          </w:p>
+        </w:tc>
+      </w:tr>
+      <w:tr>
+        <w:tc>
+          <w:tcPr>
+            <w:tcW w:w="8516" w:type="dxa"/>
+          </w:tcPr>
+          <w:p>
+            <w:pPr>
+              <w:rPr>
+                <w:rFonts w:eastAsia="Times New Roman" w:cs="Times New Roman"/>
+                <w:b/>
+              </w:rPr>
+            </w:pPr>
+            <w:r>
+              <w:rPr>
+                <w:rFonts w:eastAsia="Times New Roman" w:cs="Times New Roman"/>
+                <w:b/>
+              </w:rPr>
+              <w:t>Shutdown</w:t>
+            </w:r>
+          </w:p>
+        </w:tc>
+      </w:tr>
+      <w:tr>
+        <w:trPr>
+          <w:cnfStyle w:val="000000100000" w:firstRow="0" w:lastRow="0" w:firstColumn="0" w:lastColumn="0" w:oddVBand="0" w:evenVBand="0" w:oddHBand="1" w:evenHBand="0" w:firstRowFirstColumn="0" w:firstRowLastColumn="0" w:lastRowFirstColumn="0" w:lastRowLastColumn="0"/>
+        </w:trPr>
+        <w:tc>
+          <w:tcPr>
+            <w:tcW w:w="8516" w:type="dxa"/>
+          </w:tcPr>
+          <w:p>
+            <w:pPr>
+              <w:pStyle w:val="ListParagraph"/>
+              <w:numPr>
+                <w:ilvl w:val="0"/>
+                <w:numId w:val="17"/>
+              </w:numPr>
+              <w:rPr>
+                <w:rFonts w:eastAsia="Times New Roman" w:cs="Times New Roman"/>
+              </w:rPr>
+            </w:pPr>
+            <w:r>
+              <w:rPr>
+                <w:rFonts w:eastAsia="Times New Roman" w:cs="Times New Roman"/>
+              </w:rPr>
+              <w:t>Shut down power supply output remotely</w:t>
+            </w:r>
+          </w:p>
+        </w:tc>
+      </w:tr>
+      <w:tr>
+        <w:tc>
+          <w:tcPr>
+            <w:tcW w:w="8516" w:type="dxa"/>
+          </w:tcPr>
+          <w:p>
+            <w:pPr>
+              <w:pStyle w:val="ListParagraph"/>
+              <w:numPr>
+                <w:ilvl w:val="0"/>
+                <w:numId w:val="17"/>
+              </w:numPr>
+              <w:rPr>
+                <w:rFonts w:eastAsia="Times New Roman" w:cs="Times New Roman"/>
+              </w:rPr>
+            </w:pPr>
+            <w:r>
+              <w:rPr>
+                <w:rFonts w:eastAsia="Times New Roman" w:cs="Times New Roman"/>
+              </w:rPr>
+              <w:t>Remove room 401 warning tape</w:t>
+            </w:r>
+          </w:p>
+        </w:tc>
+      </w:tr>
+      <w:tr>
+        <w:trPr>
+          <w:cnfStyle w:val="000000100000" w:firstRow="0" w:lastRow="0" w:firstColumn="0" w:lastColumn="0" w:oddVBand="0" w:evenVBand="0" w:oddHBand="1" w:evenHBand="0" w:firstRowFirstColumn="0" w:firstRowLastColumn="0" w:lastRowFirstColumn="0" w:lastRowLastColumn="0"/>
+        </w:trPr>
+        <w:tc>
+          <w:tcPr>
+            <w:tcW w:w="8516" w:type="dxa"/>
+          </w:tcPr>
+          <w:p>
+            <w:pPr>
+              <w:pStyle w:val="ListParagraph"/>
+              <w:numPr>
+                <w:ilvl w:val="0"/>
+                <w:numId w:val="17"/>
+              </w:numPr>
+              <w:rPr>
+                <w:rFonts w:eastAsia="Times New Roman" w:cs="Times New Roman"/>
+              </w:rPr>
+            </w:pPr>
+            <w:r>
+              <w:rPr>
+                <w:rFonts w:eastAsia="Times New Roman" w:cs="Times New Roman"/>
+              </w:rPr>
+              <w:t>Turn off power supply</w:t>
+            </w:r>
+          </w:p>
+        </w:tc>
+      </w:tr>
+      <w:tr>
+        <w:tc>
+          <w:tcPr>
+            <w:tcW w:w="8516" w:type="dxa"/>
+          </w:tcPr>
+          <w:p>
+            <w:pPr>
+              <w:pStyle w:val="ListParagraph"/>
+              <w:numPr>
+                <w:ilvl w:val="0"/>
+                <w:numId w:val="17"/>
+              </w:numPr>
+              <w:rPr>
+                <w:rFonts w:eastAsia="Times New Roman" w:cs="Times New Roman"/>
+              </w:rPr>
+            </w:pPr>
+            <w:r>
+              <w:rPr>
+                <w:rFonts w:eastAsia="Times New Roman" w:cs="Times New Roman"/>
+              </w:rPr>
+              <w:t>Have qualified instructor retag and relock power supply switch</w:t>
+            </w:r>
+          </w:p>
+        </w:tc>
+      </w:tr>
+    </w:tbl>
+    <w:p/>
+    <w:tbl>
+      <w:tblPr>
+        <w:tblStyle w:val="MediumShading2-Accent6"/>
+        <w:tblW w:w="0" w:type="auto"/>
+        <w:tblLook w:val="0420" w:firstRow="1" w:lastRow="0" w:firstColumn="0" w:lastColumn="0" w:noHBand="0" w:noVBand="1"/>
+      </w:tblPr>
+      <w:tblGrid>
+        <w:gridCol w:w="8516"/>
+      </w:tblGrid>
+      <w:tr>
+        <w:trPr>
+          <w:cnfStyle w:val="100000000000" w:firstRow="1" w:lastRow="0" w:firstColumn="0" w:lastColumn="0" w:oddVBand="0" w:evenVBand="0" w:oddHBand="0" w:evenHBand="0" w:firstRowFirstColumn="0" w:firstRowLastColumn="0" w:lastRowFirstColumn="0" w:lastRowLastColumn="0"/>
+        </w:trPr>
+        <w:tc>
+          <w:tcPr>
+            <w:tcW w:w="8516" w:type="dxa"/>
+            <w:shd w:val="clear" w:color="auto" w:fill="FF0000"/>
+          </w:tcPr>
+          <w:p>
+            <w:r>
+              <w:rPr>
+                <w:sz w:val="44"/>
+              </w:rPr>
+              <w:t>WARNINGS</w:t>
+            </w:r>
+            <w:r>
+              <w:rPr>
+                <w:sz w:val="44"/>
+              </w:rPr>
+              <w:t xml:space="preserve"> </w:t>
+            </w:r>
+          </w:p>
+        </w:tc>
+      </w:tr>
+      <w:tr>
+        <w:trPr>
+          <w:cnfStyle w:val="000000100000" w:firstRow="0" w:lastRow="0" w:firstColumn="0" w:lastColumn="0" w:oddVBand="0" w:evenVBand="0" w:oddHBand="1" w:evenHBand="0" w:firstRowFirstColumn="0" w:firstRowLastColumn="0" w:lastRowFirstColumn="0" w:lastRowLastColumn="0"/>
+        </w:trPr>
+        <w:tc>
+          <w:tcPr>
+            <w:tcW w:w="8516" w:type="dxa"/>
+          </w:tcPr>
+          <w:p>
+            <w:r>
+              <w:rPr>
+                <w:rFonts w:eastAsia="Times New Roman" w:cs="Times New Roman"/>
+              </w:rPr>
+              <w:t xml:space="preserve">Only a qualified instructor may </w:t>
+            </w:r>
+            <w:proofErr w:type="spellStart"/>
+            <w:r>
+              <w:rPr>
+                <w:rFonts w:eastAsia="Times New Roman" w:cs="Times New Roman"/>
+              </w:rPr>
+              <w:t>untag</w:t>
+            </w:r>
+            <w:proofErr w:type="spellEnd"/>
+            <w:r>
+              <w:rPr>
+                <w:rFonts w:eastAsia="Times New Roman" w:cs="Times New Roman"/>
+              </w:rPr>
+              <w:t xml:space="preserve"> and unlock the power supply switch</w:t>
+            </w:r>
+          </w:p>
+        </w:tc>
+      </w:tr>
+      <w:tr>
+        <w:tc>
+          <w:tcPr>
+            <w:tcW w:w="8516" w:type="dxa"/>
+          </w:tcPr>
+          <w:p>
+            <w:pPr>
+              <w:rPr>
+                <w:rFonts w:eastAsia="Times New Roman" w:cs="Times New Roman"/>
+              </w:rPr>
+            </w:pPr>
+            <w:r>
+              <w:rPr>
+                <w:rFonts w:eastAsia="Times New Roman" w:cs="Times New Roman"/>
+              </w:rPr>
+              <w:t>Ensure the power supply switch is tagged out before performing any work</w:t>
+            </w:r>
+          </w:p>
+        </w:tc>
+      </w:tr>
+      <w:tr>
+        <w:trPr>
+          <w:cnfStyle w:val="000000100000" w:firstRow="0" w:lastRow="0" w:firstColumn="0" w:lastColumn="0" w:oddVBand="0" w:evenVBand="0" w:oddHBand="1" w:evenHBand="0" w:firstRowFirstColumn="0" w:firstRowLastColumn="0" w:lastRowFirstColumn="0" w:lastRowLastColumn="0"/>
+        </w:trPr>
+        <w:tc>
+          <w:tcPr>
+            <w:tcW w:w="8516" w:type="dxa"/>
+          </w:tcPr>
+          <w:p>
+            <w:pPr>
+              <w:rPr>
+                <w:rFonts w:eastAsia="Times New Roman" w:cs="Times New Roman"/>
+              </w:rPr>
+            </w:pPr>
+            <w:r>
+              <w:rPr>
+                <w:rFonts w:eastAsia="Times New Roman" w:cs="Times New Roman"/>
+              </w:rPr>
+              <w:t>The motor should never be operated with an individual in the same room</w:t>
+            </w:r>
+          </w:p>
+        </w:tc>
+      </w:tr>
+      <w:tr>
+        <w:tc>
+          <w:tcPr>
+            <w:tcW w:w="8516" w:type="dxa"/>
+          </w:tcPr>
+          <w:p>
+            <w:pPr>
+              <w:rPr>
+                <w:rFonts w:eastAsia="Times New Roman" w:cs="Times New Roman"/>
+              </w:rPr>
+            </w:pPr>
+            <w:r>
+              <w:rPr>
+                <w:rFonts w:eastAsia="Times New Roman" w:cs="Times New Roman"/>
+              </w:rPr>
+              <w:t>There must be an emergency stop located outside of the danger zone</w:t>
+            </w:r>
+          </w:p>
+        </w:tc>
+      </w:tr>
+    </w:tbl>
+    <w:p/>
     <w:p>
       <w:pPr>
         <w:rPr>
@@ -3942,9 +5421,11 @@
       <w:pPr>
         <w:pStyle w:val="Heading1"/>
       </w:pPr>
+      <w:bookmarkStart w:id="23" w:name="_Toc348657744"/>
       <w:r>
         <w:t>Revision history</w:t>
       </w:r>
+      <w:bookmarkEnd w:id="23"/>
     </w:p>
     <w:tbl>
       <w:tblPr>
@@ -4113,7 +5594,7 @@
 
 <file path=word/comments.xml><?xml version="1.0" encoding="utf-8"?>
 <w:comments xmlns:wpc="http://schemas.microsoft.com/office/word/2010/wordprocessingCanvas" xmlns:mo="http://schemas.microsoft.com/office/mac/office/2008/main" xmlns:mc="http://schemas.openxmlformats.org/markup-compatibility/2006" xmlns:mv="urn:schemas-microsoft-com:mac:vml" xmlns:o="urn:schemas-microsoft-com:office:office" xmlns:r="http://schemas.openxmlformats.org/officeDocument/2006/relationships" xmlns:m="http://schemas.openxmlformats.org/officeDocument/2006/math" xmlns:v="urn:schemas-microsoft-com:vml" xmlns:wp14="http://schemas.microsoft.com/office/word/2010/wordprocessingDrawing" xmlns:wp="http://schemas.openxmlformats.org/drawingml/2006/wordprocessingDrawing" xmlns:w10="urn:schemas-microsoft-com:office:word" xmlns:w="http://schemas.openxmlformats.org/wordprocessingml/2006/main" xmlns:w14="http://schemas.microsoft.com/office/word/2010/wordml" xmlns:wpg="http://schemas.microsoft.com/office/word/2010/wordprocessingGroup" xmlns:wpi="http://schemas.microsoft.com/office/word/2010/wordprocessingInk" xmlns:wne="http://schemas.microsoft.com/office/word/2006/wordml" xmlns:wps="http://schemas.microsoft.com/office/word/2010/wordprocessingShape" mc:Ignorable="w14 wp14">
-  <w:comment w:id="14" w:author="Greg Flynn" w:date="2017-02-14T01:31:00Z" w:initials="GF">
+  <w:comment w:id="15" w:author="Greg Flynn" w:date="2017-02-14T01:31:00Z" w:initials="GF">
     <w:p>
       <w:pPr>
         <w:pStyle w:val="CommentText"/>
@@ -4129,7 +5610,7 @@
       </w:r>
     </w:p>
   </w:comment>
-  <w:comment w:id="19" w:author="Greg Flynn" w:date="2017-02-14T01:54:00Z" w:initials="GF">
+  <w:comment w:id="20" w:author="Greg Flynn" w:date="2017-02-14T01:54:00Z" w:initials="GF">
     <w:p>
       <w:pPr>
         <w:pStyle w:val="CommentText"/>
@@ -4314,7 +5795,7 @@
         <w:rStyle w:val="PageNumber"/>
         <w:noProof/>
       </w:rPr>
-      <w:t>6</w:t>
+      <w:t>2</w:t>
     </w:r>
     <w:r>
       <w:rPr>
@@ -4515,6 +5996,178 @@
 <file path=word/numbering.xml><?xml version="1.0" encoding="utf-8"?>
 <w:numbering xmlns:wpc="http://schemas.microsoft.com/office/word/2010/wordprocessingCanvas" xmlns:mo="http://schemas.microsoft.com/office/mac/office/2008/main" xmlns:mc="http://schemas.openxmlformats.org/markup-compatibility/2006" xmlns:mv="urn:schemas-microsoft-com:mac:vml" xmlns:o="urn:schemas-microsoft-com:office:office" xmlns:r="http://schemas.openxmlformats.org/officeDocument/2006/relationships" xmlns:m="http://schemas.openxmlformats.org/officeDocument/2006/math" xmlns:v="urn:schemas-microsoft-com:vml" xmlns:wp14="http://schemas.microsoft.com/office/word/2010/wordprocessingDrawing" xmlns:wp="http://schemas.openxmlformats.org/drawingml/2006/wordprocessingDrawing" xmlns:w10="urn:schemas-microsoft-com:office:word" xmlns:w="http://schemas.openxmlformats.org/wordprocessingml/2006/main" xmlns:w14="http://schemas.microsoft.com/office/word/2010/wordml" xmlns:wpg="http://schemas.microsoft.com/office/word/2010/wordprocessingGroup" xmlns:wpi="http://schemas.microsoft.com/office/word/2010/wordprocessingInk" xmlns:wne="http://schemas.microsoft.com/office/word/2006/wordml" xmlns:wps="http://schemas.microsoft.com/office/word/2010/wordprocessingShape" mc:Ignorable="w14 wp14">
   <w:abstractNum w:abstractNumId="0">
+    <w:nsid w:val="01C75DA8"/>
+    <w:multiLevelType w:val="hybridMultilevel"/>
+    <w:tmpl w:val="8F042004"/>
+    <w:lvl w:ilvl="0" w:tplc="0409000F">
+      <w:start w:val="1"/>
+      <w:numFmt w:val="decimal"/>
+      <w:lvlText w:val="%1."/>
+      <w:lvlJc w:val="left"/>
+      <w:pPr>
+        <w:ind w:left="720" w:hanging="360"/>
+      </w:pPr>
+    </w:lvl>
+    <w:lvl w:ilvl="1" w:tplc="04090019" w:tentative="1">
+      <w:start w:val="1"/>
+      <w:numFmt w:val="lowerLetter"/>
+      <w:lvlText w:val="%2."/>
+      <w:lvlJc w:val="left"/>
+      <w:pPr>
+        <w:ind w:left="1440" w:hanging="360"/>
+      </w:pPr>
+    </w:lvl>
+    <w:lvl w:ilvl="2" w:tplc="0409001B" w:tentative="1">
+      <w:start w:val="1"/>
+      <w:numFmt w:val="lowerRoman"/>
+      <w:lvlText w:val="%3."/>
+      <w:lvlJc w:val="right"/>
+      <w:pPr>
+        <w:ind w:left="2160" w:hanging="180"/>
+      </w:pPr>
+    </w:lvl>
+    <w:lvl w:ilvl="3" w:tplc="0409000F" w:tentative="1">
+      <w:start w:val="1"/>
+      <w:numFmt w:val="decimal"/>
+      <w:lvlText w:val="%4."/>
+      <w:lvlJc w:val="left"/>
+      <w:pPr>
+        <w:ind w:left="2880" w:hanging="360"/>
+      </w:pPr>
+    </w:lvl>
+    <w:lvl w:ilvl="4" w:tplc="04090019" w:tentative="1">
+      <w:start w:val="1"/>
+      <w:numFmt w:val="lowerLetter"/>
+      <w:lvlText w:val="%5."/>
+      <w:lvlJc w:val="left"/>
+      <w:pPr>
+        <w:ind w:left="3600" w:hanging="360"/>
+      </w:pPr>
+    </w:lvl>
+    <w:lvl w:ilvl="5" w:tplc="0409001B" w:tentative="1">
+      <w:start w:val="1"/>
+      <w:numFmt w:val="lowerRoman"/>
+      <w:lvlText w:val="%6."/>
+      <w:lvlJc w:val="right"/>
+      <w:pPr>
+        <w:ind w:left="4320" w:hanging="180"/>
+      </w:pPr>
+    </w:lvl>
+    <w:lvl w:ilvl="6" w:tplc="0409000F" w:tentative="1">
+      <w:start w:val="1"/>
+      <w:numFmt w:val="decimal"/>
+      <w:lvlText w:val="%7."/>
+      <w:lvlJc w:val="left"/>
+      <w:pPr>
+        <w:ind w:left="5040" w:hanging="360"/>
+      </w:pPr>
+    </w:lvl>
+    <w:lvl w:ilvl="7" w:tplc="04090019" w:tentative="1">
+      <w:start w:val="1"/>
+      <w:numFmt w:val="lowerLetter"/>
+      <w:lvlText w:val="%8."/>
+      <w:lvlJc w:val="left"/>
+      <w:pPr>
+        <w:ind w:left="5760" w:hanging="360"/>
+      </w:pPr>
+    </w:lvl>
+    <w:lvl w:ilvl="8" w:tplc="0409001B" w:tentative="1">
+      <w:start w:val="1"/>
+      <w:numFmt w:val="lowerRoman"/>
+      <w:lvlText w:val="%9."/>
+      <w:lvlJc w:val="right"/>
+      <w:pPr>
+        <w:ind w:left="6480" w:hanging="180"/>
+      </w:pPr>
+    </w:lvl>
+  </w:abstractNum>
+  <w:abstractNum w:abstractNumId="1">
+    <w:nsid w:val="06A926E6"/>
+    <w:multiLevelType w:val="hybridMultilevel"/>
+    <w:tmpl w:val="4942DACE"/>
+    <w:lvl w:ilvl="0" w:tplc="0409000F">
+      <w:start w:val="1"/>
+      <w:numFmt w:val="decimal"/>
+      <w:lvlText w:val="%1."/>
+      <w:lvlJc w:val="left"/>
+      <w:pPr>
+        <w:ind w:left="720" w:hanging="360"/>
+      </w:pPr>
+    </w:lvl>
+    <w:lvl w:ilvl="1" w:tplc="04090019" w:tentative="1">
+      <w:start w:val="1"/>
+      <w:numFmt w:val="lowerLetter"/>
+      <w:lvlText w:val="%2."/>
+      <w:lvlJc w:val="left"/>
+      <w:pPr>
+        <w:ind w:left="1440" w:hanging="360"/>
+      </w:pPr>
+    </w:lvl>
+    <w:lvl w:ilvl="2" w:tplc="0409001B" w:tentative="1">
+      <w:start w:val="1"/>
+      <w:numFmt w:val="lowerRoman"/>
+      <w:lvlText w:val="%3."/>
+      <w:lvlJc w:val="right"/>
+      <w:pPr>
+        <w:ind w:left="2160" w:hanging="180"/>
+      </w:pPr>
+    </w:lvl>
+    <w:lvl w:ilvl="3" w:tplc="0409000F" w:tentative="1">
+      <w:start w:val="1"/>
+      <w:numFmt w:val="decimal"/>
+      <w:lvlText w:val="%4."/>
+      <w:lvlJc w:val="left"/>
+      <w:pPr>
+        <w:ind w:left="2880" w:hanging="360"/>
+      </w:pPr>
+    </w:lvl>
+    <w:lvl w:ilvl="4" w:tplc="04090019" w:tentative="1">
+      <w:start w:val="1"/>
+      <w:numFmt w:val="lowerLetter"/>
+      <w:lvlText w:val="%5."/>
+      <w:lvlJc w:val="left"/>
+      <w:pPr>
+        <w:ind w:left="3600" w:hanging="360"/>
+      </w:pPr>
+    </w:lvl>
+    <w:lvl w:ilvl="5" w:tplc="0409001B" w:tentative="1">
+      <w:start w:val="1"/>
+      <w:numFmt w:val="lowerRoman"/>
+      <w:lvlText w:val="%6."/>
+      <w:lvlJc w:val="right"/>
+      <w:pPr>
+        <w:ind w:left="4320" w:hanging="180"/>
+      </w:pPr>
+    </w:lvl>
+    <w:lvl w:ilvl="6" w:tplc="0409000F" w:tentative="1">
+      <w:start w:val="1"/>
+      <w:numFmt w:val="decimal"/>
+      <w:lvlText w:val="%7."/>
+      <w:lvlJc w:val="left"/>
+      <w:pPr>
+        <w:ind w:left="5040" w:hanging="360"/>
+      </w:pPr>
+    </w:lvl>
+    <w:lvl w:ilvl="7" w:tplc="04090019" w:tentative="1">
+      <w:start w:val="1"/>
+      <w:numFmt w:val="lowerLetter"/>
+      <w:lvlText w:val="%8."/>
+      <w:lvlJc w:val="left"/>
+      <w:pPr>
+        <w:ind w:left="5760" w:hanging="360"/>
+      </w:pPr>
+    </w:lvl>
+    <w:lvl w:ilvl="8" w:tplc="0409001B" w:tentative="1">
+      <w:start w:val="1"/>
+      <w:numFmt w:val="lowerRoman"/>
+      <w:lvlText w:val="%9."/>
+      <w:lvlJc w:val="right"/>
+      <w:pPr>
+        <w:ind w:left="6480" w:hanging="180"/>
+      </w:pPr>
+    </w:lvl>
+  </w:abstractNum>
+  <w:abstractNum w:abstractNumId="2">
     <w:nsid w:val="0C83418F"/>
     <w:multiLevelType w:val="hybridMultilevel"/>
     <w:tmpl w:val="1E146940"/>
@@ -4600,7 +6253,7 @@
       </w:pPr>
     </w:lvl>
   </w:abstractNum>
-  <w:abstractNum w:abstractNumId="1">
+  <w:abstractNum w:abstractNumId="3">
     <w:nsid w:val="115D4621"/>
     <w:multiLevelType w:val="hybridMultilevel"/>
     <w:tmpl w:val="69F8E250"/>
@@ -4686,7 +6339,93 @@
       </w:pPr>
     </w:lvl>
   </w:abstractNum>
-  <w:abstractNum w:abstractNumId="2">
+  <w:abstractNum w:abstractNumId="4">
+    <w:nsid w:val="161A183E"/>
+    <w:multiLevelType w:val="hybridMultilevel"/>
+    <w:tmpl w:val="B67C24DC"/>
+    <w:lvl w:ilvl="0" w:tplc="0409000F">
+      <w:start w:val="1"/>
+      <w:numFmt w:val="decimal"/>
+      <w:lvlText w:val="%1."/>
+      <w:lvlJc w:val="left"/>
+      <w:pPr>
+        <w:ind w:left="720" w:hanging="360"/>
+      </w:pPr>
+    </w:lvl>
+    <w:lvl w:ilvl="1" w:tplc="04090019" w:tentative="1">
+      <w:start w:val="1"/>
+      <w:numFmt w:val="lowerLetter"/>
+      <w:lvlText w:val="%2."/>
+      <w:lvlJc w:val="left"/>
+      <w:pPr>
+        <w:ind w:left="1440" w:hanging="360"/>
+      </w:pPr>
+    </w:lvl>
+    <w:lvl w:ilvl="2" w:tplc="0409001B" w:tentative="1">
+      <w:start w:val="1"/>
+      <w:numFmt w:val="lowerRoman"/>
+      <w:lvlText w:val="%3."/>
+      <w:lvlJc w:val="right"/>
+      <w:pPr>
+        <w:ind w:left="2160" w:hanging="180"/>
+      </w:pPr>
+    </w:lvl>
+    <w:lvl w:ilvl="3" w:tplc="0409000F" w:tentative="1">
+      <w:start w:val="1"/>
+      <w:numFmt w:val="decimal"/>
+      <w:lvlText w:val="%4."/>
+      <w:lvlJc w:val="left"/>
+      <w:pPr>
+        <w:ind w:left="2880" w:hanging="360"/>
+      </w:pPr>
+    </w:lvl>
+    <w:lvl w:ilvl="4" w:tplc="04090019" w:tentative="1">
+      <w:start w:val="1"/>
+      <w:numFmt w:val="lowerLetter"/>
+      <w:lvlText w:val="%5."/>
+      <w:lvlJc w:val="left"/>
+      <w:pPr>
+        <w:ind w:left="3600" w:hanging="360"/>
+      </w:pPr>
+    </w:lvl>
+    <w:lvl w:ilvl="5" w:tplc="0409001B" w:tentative="1">
+      <w:start w:val="1"/>
+      <w:numFmt w:val="lowerRoman"/>
+      <w:lvlText w:val="%6."/>
+      <w:lvlJc w:val="right"/>
+      <w:pPr>
+        <w:ind w:left="4320" w:hanging="180"/>
+      </w:pPr>
+    </w:lvl>
+    <w:lvl w:ilvl="6" w:tplc="0409000F" w:tentative="1">
+      <w:start w:val="1"/>
+      <w:numFmt w:val="decimal"/>
+      <w:lvlText w:val="%7."/>
+      <w:lvlJc w:val="left"/>
+      <w:pPr>
+        <w:ind w:left="5040" w:hanging="360"/>
+      </w:pPr>
+    </w:lvl>
+    <w:lvl w:ilvl="7" w:tplc="04090019" w:tentative="1">
+      <w:start w:val="1"/>
+      <w:numFmt w:val="lowerLetter"/>
+      <w:lvlText w:val="%8."/>
+      <w:lvlJc w:val="left"/>
+      <w:pPr>
+        <w:ind w:left="5760" w:hanging="360"/>
+      </w:pPr>
+    </w:lvl>
+    <w:lvl w:ilvl="8" w:tplc="0409001B" w:tentative="1">
+      <w:start w:val="1"/>
+      <w:numFmt w:val="lowerRoman"/>
+      <w:lvlText w:val="%9."/>
+      <w:lvlJc w:val="right"/>
+      <w:pPr>
+        <w:ind w:left="6480" w:hanging="180"/>
+      </w:pPr>
+    </w:lvl>
+  </w:abstractNum>
+  <w:abstractNum w:abstractNumId="5">
     <w:nsid w:val="16753DBA"/>
     <w:multiLevelType w:val="hybridMultilevel"/>
     <w:tmpl w:val="B67C24DC"/>
@@ -4772,7 +6511,351 @@
       </w:pPr>
     </w:lvl>
   </w:abstractNum>
-  <w:abstractNum w:abstractNumId="3">
+  <w:abstractNum w:abstractNumId="6">
+    <w:nsid w:val="1DF27629"/>
+    <w:multiLevelType w:val="hybridMultilevel"/>
+    <w:tmpl w:val="BAA61B0C"/>
+    <w:lvl w:ilvl="0" w:tplc="0409000F">
+      <w:start w:val="1"/>
+      <w:numFmt w:val="decimal"/>
+      <w:lvlText w:val="%1."/>
+      <w:lvlJc w:val="left"/>
+      <w:pPr>
+        <w:ind w:left="720" w:hanging="360"/>
+      </w:pPr>
+    </w:lvl>
+    <w:lvl w:ilvl="1" w:tplc="04090019" w:tentative="1">
+      <w:start w:val="1"/>
+      <w:numFmt w:val="lowerLetter"/>
+      <w:lvlText w:val="%2."/>
+      <w:lvlJc w:val="left"/>
+      <w:pPr>
+        <w:ind w:left="1440" w:hanging="360"/>
+      </w:pPr>
+    </w:lvl>
+    <w:lvl w:ilvl="2" w:tplc="0409001B" w:tentative="1">
+      <w:start w:val="1"/>
+      <w:numFmt w:val="lowerRoman"/>
+      <w:lvlText w:val="%3."/>
+      <w:lvlJc w:val="right"/>
+      <w:pPr>
+        <w:ind w:left="2160" w:hanging="180"/>
+      </w:pPr>
+    </w:lvl>
+    <w:lvl w:ilvl="3" w:tplc="0409000F" w:tentative="1">
+      <w:start w:val="1"/>
+      <w:numFmt w:val="decimal"/>
+      <w:lvlText w:val="%4."/>
+      <w:lvlJc w:val="left"/>
+      <w:pPr>
+        <w:ind w:left="2880" w:hanging="360"/>
+      </w:pPr>
+    </w:lvl>
+    <w:lvl w:ilvl="4" w:tplc="04090019" w:tentative="1">
+      <w:start w:val="1"/>
+      <w:numFmt w:val="lowerLetter"/>
+      <w:lvlText w:val="%5."/>
+      <w:lvlJc w:val="left"/>
+      <w:pPr>
+        <w:ind w:left="3600" w:hanging="360"/>
+      </w:pPr>
+    </w:lvl>
+    <w:lvl w:ilvl="5" w:tplc="0409001B" w:tentative="1">
+      <w:start w:val="1"/>
+      <w:numFmt w:val="lowerRoman"/>
+      <w:lvlText w:val="%6."/>
+      <w:lvlJc w:val="right"/>
+      <w:pPr>
+        <w:ind w:left="4320" w:hanging="180"/>
+      </w:pPr>
+    </w:lvl>
+    <w:lvl w:ilvl="6" w:tplc="0409000F" w:tentative="1">
+      <w:start w:val="1"/>
+      <w:numFmt w:val="decimal"/>
+      <w:lvlText w:val="%7."/>
+      <w:lvlJc w:val="left"/>
+      <w:pPr>
+        <w:ind w:left="5040" w:hanging="360"/>
+      </w:pPr>
+    </w:lvl>
+    <w:lvl w:ilvl="7" w:tplc="04090019" w:tentative="1">
+      <w:start w:val="1"/>
+      <w:numFmt w:val="lowerLetter"/>
+      <w:lvlText w:val="%8."/>
+      <w:lvlJc w:val="left"/>
+      <w:pPr>
+        <w:ind w:left="5760" w:hanging="360"/>
+      </w:pPr>
+    </w:lvl>
+    <w:lvl w:ilvl="8" w:tplc="0409001B" w:tentative="1">
+      <w:start w:val="1"/>
+      <w:numFmt w:val="lowerRoman"/>
+      <w:lvlText w:val="%9."/>
+      <w:lvlJc w:val="right"/>
+      <w:pPr>
+        <w:ind w:left="6480" w:hanging="180"/>
+      </w:pPr>
+    </w:lvl>
+  </w:abstractNum>
+  <w:abstractNum w:abstractNumId="7">
+    <w:nsid w:val="32F7768B"/>
+    <w:multiLevelType w:val="hybridMultilevel"/>
+    <w:tmpl w:val="B67C24DC"/>
+    <w:lvl w:ilvl="0" w:tplc="0409000F">
+      <w:start w:val="1"/>
+      <w:numFmt w:val="decimal"/>
+      <w:lvlText w:val="%1."/>
+      <w:lvlJc w:val="left"/>
+      <w:pPr>
+        <w:ind w:left="720" w:hanging="360"/>
+      </w:pPr>
+    </w:lvl>
+    <w:lvl w:ilvl="1" w:tplc="04090019" w:tentative="1">
+      <w:start w:val="1"/>
+      <w:numFmt w:val="lowerLetter"/>
+      <w:lvlText w:val="%2."/>
+      <w:lvlJc w:val="left"/>
+      <w:pPr>
+        <w:ind w:left="1440" w:hanging="360"/>
+      </w:pPr>
+    </w:lvl>
+    <w:lvl w:ilvl="2" w:tplc="0409001B" w:tentative="1">
+      <w:start w:val="1"/>
+      <w:numFmt w:val="lowerRoman"/>
+      <w:lvlText w:val="%3."/>
+      <w:lvlJc w:val="right"/>
+      <w:pPr>
+        <w:ind w:left="2160" w:hanging="180"/>
+      </w:pPr>
+    </w:lvl>
+    <w:lvl w:ilvl="3" w:tplc="0409000F" w:tentative="1">
+      <w:start w:val="1"/>
+      <w:numFmt w:val="decimal"/>
+      <w:lvlText w:val="%4."/>
+      <w:lvlJc w:val="left"/>
+      <w:pPr>
+        <w:ind w:left="2880" w:hanging="360"/>
+      </w:pPr>
+    </w:lvl>
+    <w:lvl w:ilvl="4" w:tplc="04090019" w:tentative="1">
+      <w:start w:val="1"/>
+      <w:numFmt w:val="lowerLetter"/>
+      <w:lvlText w:val="%5."/>
+      <w:lvlJc w:val="left"/>
+      <w:pPr>
+        <w:ind w:left="3600" w:hanging="360"/>
+      </w:pPr>
+    </w:lvl>
+    <w:lvl w:ilvl="5" w:tplc="0409001B" w:tentative="1">
+      <w:start w:val="1"/>
+      <w:numFmt w:val="lowerRoman"/>
+      <w:lvlText w:val="%6."/>
+      <w:lvlJc w:val="right"/>
+      <w:pPr>
+        <w:ind w:left="4320" w:hanging="180"/>
+      </w:pPr>
+    </w:lvl>
+    <w:lvl w:ilvl="6" w:tplc="0409000F" w:tentative="1">
+      <w:start w:val="1"/>
+      <w:numFmt w:val="decimal"/>
+      <w:lvlText w:val="%7."/>
+      <w:lvlJc w:val="left"/>
+      <w:pPr>
+        <w:ind w:left="5040" w:hanging="360"/>
+      </w:pPr>
+    </w:lvl>
+    <w:lvl w:ilvl="7" w:tplc="04090019" w:tentative="1">
+      <w:start w:val="1"/>
+      <w:numFmt w:val="lowerLetter"/>
+      <w:lvlText w:val="%8."/>
+      <w:lvlJc w:val="left"/>
+      <w:pPr>
+        <w:ind w:left="5760" w:hanging="360"/>
+      </w:pPr>
+    </w:lvl>
+    <w:lvl w:ilvl="8" w:tplc="0409001B" w:tentative="1">
+      <w:start w:val="1"/>
+      <w:numFmt w:val="lowerRoman"/>
+      <w:lvlText w:val="%9."/>
+      <w:lvlJc w:val="right"/>
+      <w:pPr>
+        <w:ind w:left="6480" w:hanging="180"/>
+      </w:pPr>
+    </w:lvl>
+  </w:abstractNum>
+  <w:abstractNum w:abstractNumId="8">
+    <w:nsid w:val="40EC6D1B"/>
+    <w:multiLevelType w:val="hybridMultilevel"/>
+    <w:tmpl w:val="E6DAE708"/>
+    <w:lvl w:ilvl="0" w:tplc="0409000F">
+      <w:start w:val="1"/>
+      <w:numFmt w:val="decimal"/>
+      <w:lvlText w:val="%1."/>
+      <w:lvlJc w:val="left"/>
+      <w:pPr>
+        <w:ind w:left="720" w:hanging="360"/>
+      </w:pPr>
+    </w:lvl>
+    <w:lvl w:ilvl="1" w:tplc="04090019" w:tentative="1">
+      <w:start w:val="1"/>
+      <w:numFmt w:val="lowerLetter"/>
+      <w:lvlText w:val="%2."/>
+      <w:lvlJc w:val="left"/>
+      <w:pPr>
+        <w:ind w:left="1440" w:hanging="360"/>
+      </w:pPr>
+    </w:lvl>
+    <w:lvl w:ilvl="2" w:tplc="0409001B" w:tentative="1">
+      <w:start w:val="1"/>
+      <w:numFmt w:val="lowerRoman"/>
+      <w:lvlText w:val="%3."/>
+      <w:lvlJc w:val="right"/>
+      <w:pPr>
+        <w:ind w:left="2160" w:hanging="180"/>
+      </w:pPr>
+    </w:lvl>
+    <w:lvl w:ilvl="3" w:tplc="0409000F" w:tentative="1">
+      <w:start w:val="1"/>
+      <w:numFmt w:val="decimal"/>
+      <w:lvlText w:val="%4."/>
+      <w:lvlJc w:val="left"/>
+      <w:pPr>
+        <w:ind w:left="2880" w:hanging="360"/>
+      </w:pPr>
+    </w:lvl>
+    <w:lvl w:ilvl="4" w:tplc="04090019" w:tentative="1">
+      <w:start w:val="1"/>
+      <w:numFmt w:val="lowerLetter"/>
+      <w:lvlText w:val="%5."/>
+      <w:lvlJc w:val="left"/>
+      <w:pPr>
+        <w:ind w:left="3600" w:hanging="360"/>
+      </w:pPr>
+    </w:lvl>
+    <w:lvl w:ilvl="5" w:tplc="0409001B" w:tentative="1">
+      <w:start w:val="1"/>
+      <w:numFmt w:val="lowerRoman"/>
+      <w:lvlText w:val="%6."/>
+      <w:lvlJc w:val="right"/>
+      <w:pPr>
+        <w:ind w:left="4320" w:hanging="180"/>
+      </w:pPr>
+    </w:lvl>
+    <w:lvl w:ilvl="6" w:tplc="0409000F" w:tentative="1">
+      <w:start w:val="1"/>
+      <w:numFmt w:val="decimal"/>
+      <w:lvlText w:val="%7."/>
+      <w:lvlJc w:val="left"/>
+      <w:pPr>
+        <w:ind w:left="5040" w:hanging="360"/>
+      </w:pPr>
+    </w:lvl>
+    <w:lvl w:ilvl="7" w:tplc="04090019" w:tentative="1">
+      <w:start w:val="1"/>
+      <w:numFmt w:val="lowerLetter"/>
+      <w:lvlText w:val="%8."/>
+      <w:lvlJc w:val="left"/>
+      <w:pPr>
+        <w:ind w:left="5760" w:hanging="360"/>
+      </w:pPr>
+    </w:lvl>
+    <w:lvl w:ilvl="8" w:tplc="0409001B" w:tentative="1">
+      <w:start w:val="1"/>
+      <w:numFmt w:val="lowerRoman"/>
+      <w:lvlText w:val="%9."/>
+      <w:lvlJc w:val="right"/>
+      <w:pPr>
+        <w:ind w:left="6480" w:hanging="180"/>
+      </w:pPr>
+    </w:lvl>
+  </w:abstractNum>
+  <w:abstractNum w:abstractNumId="9">
+    <w:nsid w:val="43294910"/>
+    <w:multiLevelType w:val="hybridMultilevel"/>
+    <w:tmpl w:val="5AD87A4E"/>
+    <w:lvl w:ilvl="0" w:tplc="0409000F">
+      <w:start w:val="1"/>
+      <w:numFmt w:val="decimal"/>
+      <w:lvlText w:val="%1."/>
+      <w:lvlJc w:val="left"/>
+      <w:pPr>
+        <w:ind w:left="720" w:hanging="360"/>
+      </w:pPr>
+    </w:lvl>
+    <w:lvl w:ilvl="1" w:tplc="04090019" w:tentative="1">
+      <w:start w:val="1"/>
+      <w:numFmt w:val="lowerLetter"/>
+      <w:lvlText w:val="%2."/>
+      <w:lvlJc w:val="left"/>
+      <w:pPr>
+        <w:ind w:left="1440" w:hanging="360"/>
+      </w:pPr>
+    </w:lvl>
+    <w:lvl w:ilvl="2" w:tplc="0409001B" w:tentative="1">
+      <w:start w:val="1"/>
+      <w:numFmt w:val="lowerRoman"/>
+      <w:lvlText w:val="%3."/>
+      <w:lvlJc w:val="right"/>
+      <w:pPr>
+        <w:ind w:left="2160" w:hanging="180"/>
+      </w:pPr>
+    </w:lvl>
+    <w:lvl w:ilvl="3" w:tplc="0409000F" w:tentative="1">
+      <w:start w:val="1"/>
+      <w:numFmt w:val="decimal"/>
+      <w:lvlText w:val="%4."/>
+      <w:lvlJc w:val="left"/>
+      <w:pPr>
+        <w:ind w:left="2880" w:hanging="360"/>
+      </w:pPr>
+    </w:lvl>
+    <w:lvl w:ilvl="4" w:tplc="04090019" w:tentative="1">
+      <w:start w:val="1"/>
+      <w:numFmt w:val="lowerLetter"/>
+      <w:lvlText w:val="%5."/>
+      <w:lvlJc w:val="left"/>
+      <w:pPr>
+        <w:ind w:left="3600" w:hanging="360"/>
+      </w:pPr>
+    </w:lvl>
+    <w:lvl w:ilvl="5" w:tplc="0409001B" w:tentative="1">
+      <w:start w:val="1"/>
+      <w:numFmt w:val="lowerRoman"/>
+      <w:lvlText w:val="%6."/>
+      <w:lvlJc w:val="right"/>
+      <w:pPr>
+        <w:ind w:left="4320" w:hanging="180"/>
+      </w:pPr>
+    </w:lvl>
+    <w:lvl w:ilvl="6" w:tplc="0409000F" w:tentative="1">
+      <w:start w:val="1"/>
+      <w:numFmt w:val="decimal"/>
+      <w:lvlText w:val="%7."/>
+      <w:lvlJc w:val="left"/>
+      <w:pPr>
+        <w:ind w:left="5040" w:hanging="360"/>
+      </w:pPr>
+    </w:lvl>
+    <w:lvl w:ilvl="7" w:tplc="04090019" w:tentative="1">
+      <w:start w:val="1"/>
+      <w:numFmt w:val="lowerLetter"/>
+      <w:lvlText w:val="%8."/>
+      <w:lvlJc w:val="left"/>
+      <w:pPr>
+        <w:ind w:left="5760" w:hanging="360"/>
+      </w:pPr>
+    </w:lvl>
+    <w:lvl w:ilvl="8" w:tplc="0409001B" w:tentative="1">
+      <w:start w:val="1"/>
+      <w:numFmt w:val="lowerRoman"/>
+      <w:lvlText w:val="%9."/>
+      <w:lvlJc w:val="right"/>
+      <w:pPr>
+        <w:ind w:left="6480" w:hanging="180"/>
+      </w:pPr>
+    </w:lvl>
+  </w:abstractNum>
+  <w:abstractNum w:abstractNumId="10">
     <w:nsid w:val="48400B57"/>
     <w:multiLevelType w:val="hybridMultilevel"/>
     <w:tmpl w:val="876A8F0E"/>
@@ -4858,7 +6941,7 @@
       </w:pPr>
     </w:lvl>
   </w:abstractNum>
-  <w:abstractNum w:abstractNumId="4">
+  <w:abstractNum w:abstractNumId="11">
     <w:nsid w:val="497429C6"/>
     <w:multiLevelType w:val="hybridMultilevel"/>
     <w:tmpl w:val="807E0662"/>
@@ -4944,7 +7027,179 @@
       </w:pPr>
     </w:lvl>
   </w:abstractNum>
-  <w:abstractNum w:abstractNumId="5">
+  <w:abstractNum w:abstractNumId="12">
+    <w:nsid w:val="4BFA6E16"/>
+    <w:multiLevelType w:val="hybridMultilevel"/>
+    <w:tmpl w:val="4942DACE"/>
+    <w:lvl w:ilvl="0" w:tplc="0409000F">
+      <w:start w:val="1"/>
+      <w:numFmt w:val="decimal"/>
+      <w:lvlText w:val="%1."/>
+      <w:lvlJc w:val="left"/>
+      <w:pPr>
+        <w:ind w:left="720" w:hanging="360"/>
+      </w:pPr>
+    </w:lvl>
+    <w:lvl w:ilvl="1" w:tplc="04090019" w:tentative="1">
+      <w:start w:val="1"/>
+      <w:numFmt w:val="lowerLetter"/>
+      <w:lvlText w:val="%2."/>
+      <w:lvlJc w:val="left"/>
+      <w:pPr>
+        <w:ind w:left="1440" w:hanging="360"/>
+      </w:pPr>
+    </w:lvl>
+    <w:lvl w:ilvl="2" w:tplc="0409001B" w:tentative="1">
+      <w:start w:val="1"/>
+      <w:numFmt w:val="lowerRoman"/>
+      <w:lvlText w:val="%3."/>
+      <w:lvlJc w:val="right"/>
+      <w:pPr>
+        <w:ind w:left="2160" w:hanging="180"/>
+      </w:pPr>
+    </w:lvl>
+    <w:lvl w:ilvl="3" w:tplc="0409000F" w:tentative="1">
+      <w:start w:val="1"/>
+      <w:numFmt w:val="decimal"/>
+      <w:lvlText w:val="%4."/>
+      <w:lvlJc w:val="left"/>
+      <w:pPr>
+        <w:ind w:left="2880" w:hanging="360"/>
+      </w:pPr>
+    </w:lvl>
+    <w:lvl w:ilvl="4" w:tplc="04090019" w:tentative="1">
+      <w:start w:val="1"/>
+      <w:numFmt w:val="lowerLetter"/>
+      <w:lvlText w:val="%5."/>
+      <w:lvlJc w:val="left"/>
+      <w:pPr>
+        <w:ind w:left="3600" w:hanging="360"/>
+      </w:pPr>
+    </w:lvl>
+    <w:lvl w:ilvl="5" w:tplc="0409001B" w:tentative="1">
+      <w:start w:val="1"/>
+      <w:numFmt w:val="lowerRoman"/>
+      <w:lvlText w:val="%6."/>
+      <w:lvlJc w:val="right"/>
+      <w:pPr>
+        <w:ind w:left="4320" w:hanging="180"/>
+      </w:pPr>
+    </w:lvl>
+    <w:lvl w:ilvl="6" w:tplc="0409000F" w:tentative="1">
+      <w:start w:val="1"/>
+      <w:numFmt w:val="decimal"/>
+      <w:lvlText w:val="%7."/>
+      <w:lvlJc w:val="left"/>
+      <w:pPr>
+        <w:ind w:left="5040" w:hanging="360"/>
+      </w:pPr>
+    </w:lvl>
+    <w:lvl w:ilvl="7" w:tplc="04090019" w:tentative="1">
+      <w:start w:val="1"/>
+      <w:numFmt w:val="lowerLetter"/>
+      <w:lvlText w:val="%8."/>
+      <w:lvlJc w:val="left"/>
+      <w:pPr>
+        <w:ind w:left="5760" w:hanging="360"/>
+      </w:pPr>
+    </w:lvl>
+    <w:lvl w:ilvl="8" w:tplc="0409001B" w:tentative="1">
+      <w:start w:val="1"/>
+      <w:numFmt w:val="lowerRoman"/>
+      <w:lvlText w:val="%9."/>
+      <w:lvlJc w:val="right"/>
+      <w:pPr>
+        <w:ind w:left="6480" w:hanging="180"/>
+      </w:pPr>
+    </w:lvl>
+  </w:abstractNum>
+  <w:abstractNum w:abstractNumId="13">
+    <w:nsid w:val="66592E58"/>
+    <w:multiLevelType w:val="hybridMultilevel"/>
+    <w:tmpl w:val="5AD87A4E"/>
+    <w:lvl w:ilvl="0" w:tplc="0409000F">
+      <w:start w:val="1"/>
+      <w:numFmt w:val="decimal"/>
+      <w:lvlText w:val="%1."/>
+      <w:lvlJc w:val="left"/>
+      <w:pPr>
+        <w:ind w:left="720" w:hanging="360"/>
+      </w:pPr>
+    </w:lvl>
+    <w:lvl w:ilvl="1" w:tplc="04090019" w:tentative="1">
+      <w:start w:val="1"/>
+      <w:numFmt w:val="lowerLetter"/>
+      <w:lvlText w:val="%2."/>
+      <w:lvlJc w:val="left"/>
+      <w:pPr>
+        <w:ind w:left="1440" w:hanging="360"/>
+      </w:pPr>
+    </w:lvl>
+    <w:lvl w:ilvl="2" w:tplc="0409001B" w:tentative="1">
+      <w:start w:val="1"/>
+      <w:numFmt w:val="lowerRoman"/>
+      <w:lvlText w:val="%3."/>
+      <w:lvlJc w:val="right"/>
+      <w:pPr>
+        <w:ind w:left="2160" w:hanging="180"/>
+      </w:pPr>
+    </w:lvl>
+    <w:lvl w:ilvl="3" w:tplc="0409000F" w:tentative="1">
+      <w:start w:val="1"/>
+      <w:numFmt w:val="decimal"/>
+      <w:lvlText w:val="%4."/>
+      <w:lvlJc w:val="left"/>
+      <w:pPr>
+        <w:ind w:left="2880" w:hanging="360"/>
+      </w:pPr>
+    </w:lvl>
+    <w:lvl w:ilvl="4" w:tplc="04090019" w:tentative="1">
+      <w:start w:val="1"/>
+      <w:numFmt w:val="lowerLetter"/>
+      <w:lvlText w:val="%5."/>
+      <w:lvlJc w:val="left"/>
+      <w:pPr>
+        <w:ind w:left="3600" w:hanging="360"/>
+      </w:pPr>
+    </w:lvl>
+    <w:lvl w:ilvl="5" w:tplc="0409001B" w:tentative="1">
+      <w:start w:val="1"/>
+      <w:numFmt w:val="lowerRoman"/>
+      <w:lvlText w:val="%6."/>
+      <w:lvlJc w:val="right"/>
+      <w:pPr>
+        <w:ind w:left="4320" w:hanging="180"/>
+      </w:pPr>
+    </w:lvl>
+    <w:lvl w:ilvl="6" w:tplc="0409000F" w:tentative="1">
+      <w:start w:val="1"/>
+      <w:numFmt w:val="decimal"/>
+      <w:lvlText w:val="%7."/>
+      <w:lvlJc w:val="left"/>
+      <w:pPr>
+        <w:ind w:left="5040" w:hanging="360"/>
+      </w:pPr>
+    </w:lvl>
+    <w:lvl w:ilvl="7" w:tplc="04090019" w:tentative="1">
+      <w:start w:val="1"/>
+      <w:numFmt w:val="lowerLetter"/>
+      <w:lvlText w:val="%8."/>
+      <w:lvlJc w:val="left"/>
+      <w:pPr>
+        <w:ind w:left="5760" w:hanging="360"/>
+      </w:pPr>
+    </w:lvl>
+    <w:lvl w:ilvl="8" w:tplc="0409001B" w:tentative="1">
+      <w:start w:val="1"/>
+      <w:numFmt w:val="lowerRoman"/>
+      <w:lvlText w:val="%9."/>
+      <w:lvlJc w:val="right"/>
+      <w:pPr>
+        <w:ind w:left="6480" w:hanging="180"/>
+      </w:pPr>
+    </w:lvl>
+  </w:abstractNum>
+  <w:abstractNum w:abstractNumId="14">
     <w:nsid w:val="6CC50823"/>
     <w:multiLevelType w:val="hybridMultilevel"/>
     <w:tmpl w:val="B67C24DC"/>
@@ -5030,7 +7285,7 @@
       </w:pPr>
     </w:lvl>
   </w:abstractNum>
-  <w:abstractNum w:abstractNumId="6">
+  <w:abstractNum w:abstractNumId="15">
     <w:nsid w:val="74B816B4"/>
     <w:multiLevelType w:val="hybridMultilevel"/>
     <w:tmpl w:val="3348DE12"/>
@@ -5116,26 +7371,142 @@
       </w:pPr>
     </w:lvl>
   </w:abstractNum>
+  <w:abstractNum w:abstractNumId="16">
+    <w:nsid w:val="7F912316"/>
+    <w:multiLevelType w:val="hybridMultilevel"/>
+    <w:tmpl w:val="7DB61A6E"/>
+    <w:lvl w:ilvl="0" w:tplc="0409000F">
+      <w:start w:val="1"/>
+      <w:numFmt w:val="decimal"/>
+      <w:lvlText w:val="%1."/>
+      <w:lvlJc w:val="left"/>
+      <w:pPr>
+        <w:ind w:left="720" w:hanging="360"/>
+      </w:pPr>
+    </w:lvl>
+    <w:lvl w:ilvl="1" w:tplc="04090019" w:tentative="1">
+      <w:start w:val="1"/>
+      <w:numFmt w:val="lowerLetter"/>
+      <w:lvlText w:val="%2."/>
+      <w:lvlJc w:val="left"/>
+      <w:pPr>
+        <w:ind w:left="1440" w:hanging="360"/>
+      </w:pPr>
+    </w:lvl>
+    <w:lvl w:ilvl="2" w:tplc="0409001B" w:tentative="1">
+      <w:start w:val="1"/>
+      <w:numFmt w:val="lowerRoman"/>
+      <w:lvlText w:val="%3."/>
+      <w:lvlJc w:val="right"/>
+      <w:pPr>
+        <w:ind w:left="2160" w:hanging="180"/>
+      </w:pPr>
+    </w:lvl>
+    <w:lvl w:ilvl="3" w:tplc="0409000F" w:tentative="1">
+      <w:start w:val="1"/>
+      <w:numFmt w:val="decimal"/>
+      <w:lvlText w:val="%4."/>
+      <w:lvlJc w:val="left"/>
+      <w:pPr>
+        <w:ind w:left="2880" w:hanging="360"/>
+      </w:pPr>
+    </w:lvl>
+    <w:lvl w:ilvl="4" w:tplc="04090019" w:tentative="1">
+      <w:start w:val="1"/>
+      <w:numFmt w:val="lowerLetter"/>
+      <w:lvlText w:val="%5."/>
+      <w:lvlJc w:val="left"/>
+      <w:pPr>
+        <w:ind w:left="3600" w:hanging="360"/>
+      </w:pPr>
+    </w:lvl>
+    <w:lvl w:ilvl="5" w:tplc="0409001B" w:tentative="1">
+      <w:start w:val="1"/>
+      <w:numFmt w:val="lowerRoman"/>
+      <w:lvlText w:val="%6."/>
+      <w:lvlJc w:val="right"/>
+      <w:pPr>
+        <w:ind w:left="4320" w:hanging="180"/>
+      </w:pPr>
+    </w:lvl>
+    <w:lvl w:ilvl="6" w:tplc="0409000F" w:tentative="1">
+      <w:start w:val="1"/>
+      <w:numFmt w:val="decimal"/>
+      <w:lvlText w:val="%7."/>
+      <w:lvlJc w:val="left"/>
+      <w:pPr>
+        <w:ind w:left="5040" w:hanging="360"/>
+      </w:pPr>
+    </w:lvl>
+    <w:lvl w:ilvl="7" w:tplc="04090019" w:tentative="1">
+      <w:start w:val="1"/>
+      <w:numFmt w:val="lowerLetter"/>
+      <w:lvlText w:val="%8."/>
+      <w:lvlJc w:val="left"/>
+      <w:pPr>
+        <w:ind w:left="5760" w:hanging="360"/>
+      </w:pPr>
+    </w:lvl>
+    <w:lvl w:ilvl="8" w:tplc="0409001B" w:tentative="1">
+      <w:start w:val="1"/>
+      <w:numFmt w:val="lowerRoman"/>
+      <w:lvlText w:val="%9."/>
+      <w:lvlJc w:val="right"/>
+      <w:pPr>
+        <w:ind w:left="6480" w:hanging="180"/>
+      </w:pPr>
+    </w:lvl>
+  </w:abstractNum>
   <w:num w:numId="1">
+    <w:abstractNumId w:val="2"/>
+  </w:num>
+  <w:num w:numId="2">
+    <w:abstractNumId w:val="11"/>
+  </w:num>
+  <w:num w:numId="3">
+    <w:abstractNumId w:val="15"/>
+  </w:num>
+  <w:num w:numId="4">
+    <w:abstractNumId w:val="10"/>
+  </w:num>
+  <w:num w:numId="5">
+    <w:abstractNumId w:val="3"/>
+  </w:num>
+  <w:num w:numId="6">
+    <w:abstractNumId w:val="14"/>
+  </w:num>
+  <w:num w:numId="7">
+    <w:abstractNumId w:val="5"/>
+  </w:num>
+  <w:num w:numId="8">
+    <w:abstractNumId w:val="4"/>
+  </w:num>
+  <w:num w:numId="9">
+    <w:abstractNumId w:val="7"/>
+  </w:num>
+  <w:num w:numId="10">
+    <w:abstractNumId w:val="13"/>
+  </w:num>
+  <w:num w:numId="11">
+    <w:abstractNumId w:val="9"/>
+  </w:num>
+  <w:num w:numId="12">
+    <w:abstractNumId w:val="8"/>
+  </w:num>
+  <w:num w:numId="13">
+    <w:abstractNumId w:val="12"/>
+  </w:num>
+  <w:num w:numId="14">
+    <w:abstractNumId w:val="1"/>
+  </w:num>
+  <w:num w:numId="15">
+    <w:abstractNumId w:val="6"/>
+  </w:num>
+  <w:num w:numId="16">
     <w:abstractNumId w:val="0"/>
   </w:num>
-  <w:num w:numId="2">
-    <w:abstractNumId w:val="4"/>
-  </w:num>
-  <w:num w:numId="3">
-    <w:abstractNumId w:val="6"/>
-  </w:num>
-  <w:num w:numId="4">
-    <w:abstractNumId w:val="3"/>
-  </w:num>
-  <w:num w:numId="5">
-    <w:abstractNumId w:val="1"/>
-  </w:num>
-  <w:num w:numId="6">
-    <w:abstractNumId w:val="5"/>
-  </w:num>
-  <w:num w:numId="7">
-    <w:abstractNumId w:val="2"/>
+  <w:num w:numId="17">
+    <w:abstractNumId w:val="16"/>
   </w:num>
 </w:numbering>
 </file>
@@ -5295,6 +7666,7 @@
   <w:style w:type="paragraph" w:default="1" w:styleId="Normal">
     <w:name w:val="Normal"/>
     <w:qFormat/>
+    <w:rsid w:val="00F12603"/>
   </w:style>
   <w:style w:type="paragraph" w:styleId="Heading1">
     <w:name w:val="heading 1"/>
@@ -6805,6 +9177,7 @@
   <w:style w:type="paragraph" w:default="1" w:styleId="Normal">
     <w:name w:val="Normal"/>
     <w:qFormat/>
+    <w:rsid w:val="00F12603"/>
   </w:style>
   <w:style w:type="paragraph" w:styleId="Heading1">
     <w:name w:val="heading 1"/>
@@ -9080,7 +11453,7 @@
 </file>
 
 <file path=customXml/itemProps2.xml><?xml version="1.0" encoding="utf-8"?>
-<ds:datastoreItem xmlns:ds="http://schemas.openxmlformats.org/officeDocument/2006/customXml" ds:itemID="{A683795E-1C2B-E242-BBE7-A4861F549819}">
+<ds:datastoreItem xmlns:ds="http://schemas.openxmlformats.org/officeDocument/2006/customXml" ds:itemID="{B869CC71-9E04-4040-998D-CC77F8A9B2A9}">
   <ds:schemaRefs>
     <ds:schemaRef ds:uri="http://schemas.openxmlformats.org/officeDocument/2006/bibliography"/>
   </ds:schemaRefs>

</xml_diff>